<commit_message>
sale data updae added fix
</commit_message>
<xml_diff>
--- a/new_sale_sampleinvoice.docx
+++ b/new_sale_sampleinvoice.docx
@@ -154,7 +154,7 @@
                 <w:sz w:val="14"/>
                 <w:lang w:val="en-IN"/>
               </w:rPr>
-              <w:t xml:space="preserve">000007</w:t>
+              <w:t xml:space="preserve">000008</w:t>
             </w:r>
           </w:p>
         </w:tc>
@@ -198,7 +198,7 @@
                 <w:sz w:val="14"/>
                 <w:lang w:val="en-IN"/>
               </w:rPr>
-              <w:t xml:space="preserve">22/06/2023</w:t>
+              <w:t xml:space="preserve">24/06/2023</w:t>
             </w:r>
           </w:p>
         </w:tc>
@@ -299,7 +299,7 @@
                 <w:sz w:val="14"/>
                 <w:lang w:val="en-IN"/>
               </w:rPr>
-              <w:t xml:space="preserve">Ruturaj </w:t>
+              <w:t xml:space="preserve">shri </w:t>
             </w:r>
           </w:p>
           <w:p>
@@ -338,31 +338,15 @@
                 <w:rFonts w:ascii="Times New Roman" w:hAnsi="Times New Roman" w:cs="Times New Roman"/>
                 <w:sz w:val="14"/>
               </w:rPr>
-              <w:t xml:space="preserve">Contact </w:t>
-            </w:r>
-            <w:proofErr w:type="gramStart"/>
-            <w:r>
-              <w:rPr>
-                <w:rFonts w:ascii="Times New Roman" w:hAnsi="Times New Roman" w:cs="Times New Roman"/>
-                <w:sz w:val="14"/>
-              </w:rPr>
-              <w:t>No. :</w:t>
-            </w:r>
-            <w:proofErr w:type="gramEnd"/>
-            <w:r>
-              <w:rPr>
-                <w:rFonts w:ascii="Times New Roman" w:hAnsi="Times New Roman" w:cs="Times New Roman"/>
-                <w:sz w:val="14"/>
-              </w:rPr>
-              <w:t xml:space="preserve"> </w:t>
-            </w:r>
-            <w:r>
-              <w:rPr>
-                <w:rFonts w:ascii="Times New Roman" w:hAnsi="Times New Roman" w:cs="Times New Roman"/>
-                <w:sz w:val="14"/>
-                <w:lang w:val="en-IN"/>
-              </w:rPr>
-              <w:t xml:space="preserve">883016942</w:t>
+              <w:t xml:space="preserve">Contact No. : </w:t>
+            </w:r>
+            <w:r>
+              <w:rPr>
+                <w:rFonts w:ascii="Times New Roman" w:hAnsi="Times New Roman" w:cs="Times New Roman"/>
+                <w:sz w:val="14"/>
+                <w:lang w:val="en-IN"/>
+              </w:rPr>
+              <w:t xml:space="preserve">5632103695</w:t>
             </w:r>
           </w:p>
           <w:p>
@@ -381,25 +365,7 @@
                 <w:sz w:val="14"/>
                 <w:lang w:val="en-IN"/>
               </w:rPr>
-              <w:t xml:space="preserve">  </w:t>
-            </w:r>
-            <w:proofErr w:type="gramStart"/>
-            <w:r>
-              <w:rPr>
-                <w:rFonts w:ascii="Times New Roman" w:hAnsi="Times New Roman" w:cs="Times New Roman"/>
-                <w:sz w:val="14"/>
-                <w:lang w:val="en-IN"/>
-              </w:rPr>
-              <w:t xml:space="preserve">GSTIN :</w:t>
-            </w:r>
-            <w:proofErr w:type="gramEnd"/>
-            <w:r>
-              <w:rPr>
-                <w:rFonts w:ascii="Times New Roman" w:hAnsi="Times New Roman" w:cs="Times New Roman"/>
-                <w:sz w:val="14"/>
-                <w:lang w:val="en-IN"/>
-              </w:rPr>
-              <w:t xml:space="preserve"> 4596</w:t>
+              <w:t xml:space="preserve">  GSTIN : 458652355</w:t>
             </w:r>
           </w:p>
           <w:p>
@@ -418,25 +384,7 @@
                 <w:sz w:val="14"/>
                 <w:lang w:val="en-IN"/>
               </w:rPr>
-              <w:t xml:space="preserve"> </w:t>
-            </w:r>
-            <w:proofErr w:type="gramStart"/>
-            <w:r>
-              <w:rPr>
-                <w:rFonts w:ascii="Times New Roman" w:hAnsi="Times New Roman" w:cs="Times New Roman"/>
-                <w:sz w:val="14"/>
-                <w:lang w:val="en-IN"/>
-              </w:rPr>
-              <w:t xml:space="preserve">State :</w:t>
-            </w:r>
-            <w:proofErr w:type="gramEnd"/>
-            <w:r>
-              <w:rPr>
-                <w:rFonts w:ascii="Times New Roman" w:hAnsi="Times New Roman" w:cs="Times New Roman"/>
-                <w:sz w:val="14"/>
-                <w:lang w:val="en-IN"/>
-              </w:rPr>
-              <w:t xml:space="preserve"> Maharashtra</w:t>
+              <w:t xml:space="preserve"> State : Maharashtra</w:t>
             </w:r>
           </w:p>
         </w:tc>
@@ -695,7 +643,7 @@
                 <w:b/>
                 <w:sz w:val="14"/>
               </w:rPr>
-              <w:t xml:space="preserve">Amount</w:t>
+              <w:t>Amount</w:t>
             </w:r>
           </w:p>
         </w:tc>
@@ -748,7 +696,7 @@
                 <w:sz w:val="14"/>
                 <w:lang w:val="en-IN"/>
               </w:rPr>
-              <w:t xml:space="preserve">k1 </w:t>
+              <w:t xml:space="preserve">k30 Pro </w:t>
             </w:r>
           </w:p>
         </w:tc>
@@ -772,7 +720,7 @@
                 <w:sz w:val="14"/>
                 <w:lang w:val="en-IN"/>
               </w:rPr>
-              <w:t xml:space="preserve">4568</w:t>
+              <w:t xml:space="preserve">1111</w:t>
             </w:r>
           </w:p>
         </w:tc>
@@ -796,7 +744,7 @@
                 <w:sz w:val="14"/>
                 <w:lang w:val="en-IN"/>
               </w:rPr>
-              <w:t xml:space="preserve">10</w:t>
+              <w:t xml:space="preserve">1</w:t>
             </w:r>
           </w:p>
         </w:tc>
@@ -853,7 +801,7 @@
                 <w:sz w:val="14"/>
                 <w:lang w:val="en-IN"/>
               </w:rPr>
-              <w:t xml:space="preserve">50</w:t>
+              <w:t xml:space="preserve">17000</w:t>
             </w:r>
           </w:p>
         </w:tc>
@@ -933,7 +881,2149 @@
                 <w:sz w:val="14"/>
                 <w:lang w:val="en-IN"/>
               </w:rPr>
-              <w:t xml:space="preserve">500.0</w:t>
+              <w:t xml:space="preserve">17000.0</w:t>
+            </w:r>
+          </w:p>
+        </w:tc>
+      </w:tr>
+      <w:tr>
+        <w:trPr>
+          <w:trHeight w:val="295"/>
+        </w:trPr>
+        <w:tc>
+          <w:tcPr>
+            <w:tcW w:w="405" w:type="dxa"/>
+          </w:tcPr>
+          <w:p>
+            <w:pPr>
+              <w:pStyle w:val="TableParagraph"/>
+              <w:ind w:left="52"/>
+              <w:jc w:val="center"/>
+              <w:rPr>
+                <w:rFonts w:ascii="Times New Roman" w:hAnsi="Times New Roman" w:cs="Times New Roman"/>
+                <w:sz w:val="14"/>
+              </w:rPr>
+            </w:pPr>
+            <w:r>
+              <w:rPr>
+                <w:rFonts w:ascii="Times New Roman" w:hAnsi="Times New Roman" w:cs="Times New Roman"/>
+                <w:sz w:val="14"/>
+                <w:lang w:val="en-IN"/>
+              </w:rPr>
+              <w:t xml:space="preserve">2</w:t>
+            </w:r>
+          </w:p>
+        </w:tc>
+        <w:tc>
+          <w:tcPr>
+            <w:tcW w:w="2604" w:type="dxa"/>
+          </w:tcPr>
+          <w:p>
+            <w:pPr>
+              <w:pStyle w:val="TableParagraph"/>
+              <w:ind w:firstLineChars="50" w:firstLine="70"/>
+              <w:jc w:val="both"/>
+              <w:rPr>
+                <w:rFonts w:ascii="Times New Roman" w:hAnsi="Times New Roman" w:cs="Times New Roman"/>
+                <w:sz w:val="14"/>
+              </w:rPr>
+            </w:pPr>
+            <w:r>
+              <w:rPr>
+                <w:rFonts w:ascii="Times New Roman" w:hAnsi="Times New Roman" w:cs="Times New Roman"/>
+                <w:sz w:val="14"/>
+                <w:lang w:val="en-IN"/>
+              </w:rPr>
+              <w:t xml:space="preserve">k30 </w:t>
+            </w:r>
+          </w:p>
+        </w:tc>
+        <w:tc>
+          <w:tcPr>
+            <w:tcW w:w="1134" w:type="dxa"/>
+          </w:tcPr>
+          <w:p>
+            <w:pPr>
+              <w:pStyle w:val="TableParagraph"/>
+              <w:ind w:left="53"/>
+              <w:jc w:val="center"/>
+              <w:rPr>
+                <w:rFonts w:ascii="Times New Roman" w:hAnsi="Times New Roman" w:cs="Times New Roman"/>
+                <w:sz w:val="14"/>
+              </w:rPr>
+            </w:pPr>
+            <w:r>
+              <w:rPr>
+                <w:rFonts w:ascii="Times New Roman" w:hAnsi="Times New Roman" w:cs="Times New Roman"/>
+                <w:sz w:val="14"/>
+                <w:lang w:val="en-IN"/>
+              </w:rPr>
+              <w:t xml:space="preserve">1111</w:t>
+            </w:r>
+          </w:p>
+        </w:tc>
+        <w:tc>
+          <w:tcPr>
+            <w:tcW w:w="992" w:type="dxa"/>
+          </w:tcPr>
+          <w:p>
+            <w:pPr>
+              <w:pStyle w:val="TableParagraph"/>
+              <w:ind w:right="34"/>
+              <w:jc w:val="center"/>
+              <w:rPr>
+                <w:rFonts w:ascii="Times New Roman" w:hAnsi="Times New Roman" w:cs="Times New Roman"/>
+                <w:sz w:val="14"/>
+              </w:rPr>
+            </w:pPr>
+            <w:r>
+              <w:rPr>
+                <w:rFonts w:ascii="Times New Roman" w:hAnsi="Times New Roman" w:cs="Times New Roman"/>
+                <w:sz w:val="14"/>
+                <w:lang w:val="en-IN"/>
+              </w:rPr>
+              <w:t xml:space="preserve">2</w:t>
+            </w:r>
+          </w:p>
+        </w:tc>
+        <w:tc>
+          <w:tcPr>
+            <w:tcW w:w="1134" w:type="dxa"/>
+            <w:gridSpan w:val="2"/>
+          </w:tcPr>
+          <w:p>
+            <w:pPr>
+              <w:pStyle w:val="TableParagraph"/>
+              <w:ind w:right="33"/>
+              <w:jc w:val="center"/>
+              <w:rPr>
+                <w:rFonts w:ascii="Times New Roman" w:hAnsi="Times New Roman" w:cs="Times New Roman"/>
+                <w:sz w:val="14"/>
+              </w:rPr>
+            </w:pPr>
+            <w:r>
+              <w:rPr>
+                <w:rFonts w:ascii="Times New Roman" w:hAnsi="Times New Roman" w:cs="Times New Roman"/>
+                <w:sz w:val="14"/>
+                <w:lang w:val="en-IN"/>
+              </w:rPr>
+              <w:t xml:space="preserve"/>
+            </w:r>
+          </w:p>
+        </w:tc>
+        <w:tc>
+          <w:tcPr>
+            <w:tcW w:w="1134" w:type="dxa"/>
+          </w:tcPr>
+          <w:p>
+            <w:pPr>
+              <w:pStyle w:val="TableParagraph"/>
+              <w:wordWrap w:val="0"/>
+              <w:ind w:right="-15"/>
+              <w:jc w:val="center"/>
+              <w:rPr>
+                <w:rFonts w:ascii="Times New Roman" w:hAnsi="Times New Roman" w:cs="Times New Roman"/>
+                <w:sz w:val="14"/>
+              </w:rPr>
+            </w:pPr>
+            <w:r>
+              <w:rPr>
+                <w:rFonts w:ascii="Times New Roman" w:hAnsi="Times New Roman" w:cs="Times New Roman"/>
+                <w:sz w:val="14"/>
+              </w:rPr>
+              <w:t xml:space="preserve">₹ </w:t>
+            </w:r>
+            <w:r>
+              <w:rPr>
+                <w:rFonts w:ascii="Times New Roman" w:hAnsi="Times New Roman" w:cs="Times New Roman"/>
+                <w:sz w:val="14"/>
+                <w:lang w:val="en-IN"/>
+              </w:rPr>
+              <w:t xml:space="preserve">15000</w:t>
+            </w:r>
+          </w:p>
+        </w:tc>
+        <w:tc>
+          <w:tcPr>
+            <w:tcW w:w="1550" w:type="dxa"/>
+            <w:gridSpan w:val="2"/>
+          </w:tcPr>
+          <w:p>
+            <w:pPr>
+              <w:pStyle w:val="TableParagraph"/>
+              <w:wordWrap w:val="0"/>
+              <w:jc w:val="center"/>
+              <w:rPr>
+                <w:rFonts w:ascii="Times New Roman" w:hAnsi="Times New Roman" w:cs="Times New Roman"/>
+                <w:sz w:val="14"/>
+              </w:rPr>
+            </w:pPr>
+            <w:r>
+              <w:rPr>
+                <w:rFonts w:ascii="Times New Roman" w:hAnsi="Times New Roman" w:cs="Times New Roman"/>
+                <w:sz w:val="14"/>
+                <w:lang w:val="en-IN"/>
+              </w:rPr>
+              <w:t xml:space="preserve">(0)  </w:t>
+            </w:r>
+            <w:r>
+              <w:rPr>
+                <w:rFonts w:ascii="Times New Roman" w:hAnsi="Times New Roman" w:cs="Times New Roman"/>
+                <w:sz w:val="14"/>
+              </w:rPr>
+              <w:t>₹</w:t>
+            </w:r>
+            <w:r>
+              <w:rPr>
+                <w:rFonts w:ascii="Times New Roman" w:hAnsi="Times New Roman" w:cs="Times New Roman"/>
+                <w:sz w:val="14"/>
+                <w:lang w:val="en-IN"/>
+              </w:rPr>
+              <w:t xml:space="preserve">0.0</w:t>
+            </w:r>
+          </w:p>
+        </w:tc>
+        <w:tc>
+          <w:tcPr>
+            <w:tcW w:w="40" w:type="dxa"/>
+          </w:tcPr>
+          <w:p>
+            <w:pPr>
+              <w:pStyle w:val="TableParagraph"/>
+              <w:ind w:right="34"/>
+              <w:jc w:val="center"/>
+              <w:rPr>
+                <w:rFonts w:ascii="Times New Roman" w:hAnsi="Times New Roman" w:cs="Times New Roman"/>
+                <w:sz w:val="14"/>
+              </w:rPr>
+            </w:pPr>
+          </w:p>
+        </w:tc>
+        <w:tc>
+          <w:tcPr>
+            <w:tcW w:w="1575" w:type="dxa"/>
+          </w:tcPr>
+          <w:p>
+            <w:pPr>
+              <w:pStyle w:val="TableParagraph"/>
+              <w:ind w:left="52"/>
+              <w:jc w:val="center"/>
+              <w:rPr>
+                <w:rFonts w:ascii="Times New Roman" w:hAnsi="Times New Roman" w:cs="Times New Roman"/>
+                <w:sz w:val="14"/>
+              </w:rPr>
+            </w:pPr>
+            <w:r>
+              <w:rPr>
+                <w:rFonts w:ascii="Times New Roman" w:hAnsi="Times New Roman" w:cs="Times New Roman"/>
+                <w:sz w:val="14"/>
+                <w:lang w:val="en-IN"/>
+              </w:rPr>
+              <w:t xml:space="preserve">30000.0</w:t>
+            </w:r>
+          </w:p>
+        </w:tc>
+      </w:tr>
+      <w:tr>
+        <w:trPr>
+          <w:trHeight w:val="295"/>
+        </w:trPr>
+        <w:tc>
+          <w:tcPr>
+            <w:tcW w:w="405" w:type="dxa"/>
+          </w:tcPr>
+          <w:p>
+            <w:pPr>
+              <w:pStyle w:val="TableParagraph"/>
+              <w:ind w:left="52"/>
+              <w:jc w:val="center"/>
+              <w:rPr>
+                <w:rFonts w:ascii="Times New Roman" w:hAnsi="Times New Roman" w:cs="Times New Roman"/>
+                <w:sz w:val="14"/>
+              </w:rPr>
+            </w:pPr>
+            <w:r>
+              <w:rPr>
+                <w:rFonts w:ascii="Times New Roman" w:hAnsi="Times New Roman" w:cs="Times New Roman"/>
+                <w:sz w:val="14"/>
+                <w:lang w:val="en-IN"/>
+              </w:rPr>
+              <w:t xml:space="preserve">3</w:t>
+            </w:r>
+          </w:p>
+        </w:tc>
+        <w:tc>
+          <w:tcPr>
+            <w:tcW w:w="2604" w:type="dxa"/>
+          </w:tcPr>
+          <w:p>
+            <w:pPr>
+              <w:pStyle w:val="TableParagraph"/>
+              <w:ind w:firstLineChars="50" w:firstLine="70"/>
+              <w:jc w:val="both"/>
+              <w:rPr>
+                <w:rFonts w:ascii="Times New Roman" w:hAnsi="Times New Roman" w:cs="Times New Roman"/>
+                <w:sz w:val="14"/>
+              </w:rPr>
+            </w:pPr>
+            <w:r>
+              <w:rPr>
+                <w:rFonts w:ascii="Times New Roman" w:hAnsi="Times New Roman" w:cs="Times New Roman"/>
+                <w:sz w:val="14"/>
+                <w:lang w:val="en-IN"/>
+              </w:rPr>
+              <w:t xml:space="preserve">k30 Pro </w:t>
+            </w:r>
+          </w:p>
+        </w:tc>
+        <w:tc>
+          <w:tcPr>
+            <w:tcW w:w="1134" w:type="dxa"/>
+          </w:tcPr>
+          <w:p>
+            <w:pPr>
+              <w:pStyle w:val="TableParagraph"/>
+              <w:ind w:left="53"/>
+              <w:jc w:val="center"/>
+              <w:rPr>
+                <w:rFonts w:ascii="Times New Roman" w:hAnsi="Times New Roman" w:cs="Times New Roman"/>
+                <w:sz w:val="14"/>
+              </w:rPr>
+            </w:pPr>
+            <w:r>
+              <w:rPr>
+                <w:rFonts w:ascii="Times New Roman" w:hAnsi="Times New Roman" w:cs="Times New Roman"/>
+                <w:sz w:val="14"/>
+                <w:lang w:val="en-IN"/>
+              </w:rPr>
+              <w:t xml:space="preserve">4652</w:t>
+            </w:r>
+          </w:p>
+        </w:tc>
+        <w:tc>
+          <w:tcPr>
+            <w:tcW w:w="992" w:type="dxa"/>
+          </w:tcPr>
+          <w:p>
+            <w:pPr>
+              <w:pStyle w:val="TableParagraph"/>
+              <w:ind w:right="34"/>
+              <w:jc w:val="center"/>
+              <w:rPr>
+                <w:rFonts w:ascii="Times New Roman" w:hAnsi="Times New Roman" w:cs="Times New Roman"/>
+                <w:sz w:val="14"/>
+              </w:rPr>
+            </w:pPr>
+            <w:r>
+              <w:rPr>
+                <w:rFonts w:ascii="Times New Roman" w:hAnsi="Times New Roman" w:cs="Times New Roman"/>
+                <w:sz w:val="14"/>
+                <w:lang w:val="en-IN"/>
+              </w:rPr>
+              <w:t xml:space="preserve">3</w:t>
+            </w:r>
+          </w:p>
+        </w:tc>
+        <w:tc>
+          <w:tcPr>
+            <w:tcW w:w="1134" w:type="dxa"/>
+            <w:gridSpan w:val="2"/>
+          </w:tcPr>
+          <w:p>
+            <w:pPr>
+              <w:pStyle w:val="TableParagraph"/>
+              <w:ind w:right="33"/>
+              <w:jc w:val="center"/>
+              <w:rPr>
+                <w:rFonts w:ascii="Times New Roman" w:hAnsi="Times New Roman" w:cs="Times New Roman"/>
+                <w:sz w:val="14"/>
+              </w:rPr>
+            </w:pPr>
+            <w:r>
+              <w:rPr>
+                <w:rFonts w:ascii="Times New Roman" w:hAnsi="Times New Roman" w:cs="Times New Roman"/>
+                <w:sz w:val="14"/>
+                <w:lang w:val="en-IN"/>
+              </w:rPr>
+              <w:t xml:space="preserve"/>
+            </w:r>
+          </w:p>
+        </w:tc>
+        <w:tc>
+          <w:tcPr>
+            <w:tcW w:w="1134" w:type="dxa"/>
+          </w:tcPr>
+          <w:p>
+            <w:pPr>
+              <w:pStyle w:val="TableParagraph"/>
+              <w:wordWrap w:val="0"/>
+              <w:ind w:right="-15"/>
+              <w:jc w:val="center"/>
+              <w:rPr>
+                <w:rFonts w:ascii="Times New Roman" w:hAnsi="Times New Roman" w:cs="Times New Roman"/>
+                <w:sz w:val="14"/>
+              </w:rPr>
+            </w:pPr>
+            <w:r>
+              <w:rPr>
+                <w:rFonts w:ascii="Times New Roman" w:hAnsi="Times New Roman" w:cs="Times New Roman"/>
+                <w:sz w:val="14"/>
+              </w:rPr>
+              <w:t xml:space="preserve">₹ </w:t>
+            </w:r>
+            <w:r>
+              <w:rPr>
+                <w:rFonts w:ascii="Times New Roman" w:hAnsi="Times New Roman" w:cs="Times New Roman"/>
+                <w:sz w:val="14"/>
+                <w:lang w:val="en-IN"/>
+              </w:rPr>
+              <w:t xml:space="preserve">17000</w:t>
+            </w:r>
+          </w:p>
+        </w:tc>
+        <w:tc>
+          <w:tcPr>
+            <w:tcW w:w="1550" w:type="dxa"/>
+            <w:gridSpan w:val="2"/>
+          </w:tcPr>
+          <w:p>
+            <w:pPr>
+              <w:pStyle w:val="TableParagraph"/>
+              <w:wordWrap w:val="0"/>
+              <w:jc w:val="center"/>
+              <w:rPr>
+                <w:rFonts w:ascii="Times New Roman" w:hAnsi="Times New Roman" w:cs="Times New Roman"/>
+                <w:sz w:val="14"/>
+              </w:rPr>
+            </w:pPr>
+            <w:r>
+              <w:rPr>
+                <w:rFonts w:ascii="Times New Roman" w:hAnsi="Times New Roman" w:cs="Times New Roman"/>
+                <w:sz w:val="14"/>
+                <w:lang w:val="en-IN"/>
+              </w:rPr>
+              <w:t xml:space="preserve">(0)  </w:t>
+            </w:r>
+            <w:r>
+              <w:rPr>
+                <w:rFonts w:ascii="Times New Roman" w:hAnsi="Times New Roman" w:cs="Times New Roman"/>
+                <w:sz w:val="14"/>
+              </w:rPr>
+              <w:t>₹</w:t>
+            </w:r>
+            <w:r>
+              <w:rPr>
+                <w:rFonts w:ascii="Times New Roman" w:hAnsi="Times New Roman" w:cs="Times New Roman"/>
+                <w:sz w:val="14"/>
+                <w:lang w:val="en-IN"/>
+              </w:rPr>
+              <w:t xml:space="preserve">0.0</w:t>
+            </w:r>
+          </w:p>
+        </w:tc>
+        <w:tc>
+          <w:tcPr>
+            <w:tcW w:w="40" w:type="dxa"/>
+          </w:tcPr>
+          <w:p>
+            <w:pPr>
+              <w:pStyle w:val="TableParagraph"/>
+              <w:ind w:right="34"/>
+              <w:jc w:val="center"/>
+              <w:rPr>
+                <w:rFonts w:ascii="Times New Roman" w:hAnsi="Times New Roman" w:cs="Times New Roman"/>
+                <w:sz w:val="14"/>
+              </w:rPr>
+            </w:pPr>
+          </w:p>
+        </w:tc>
+        <w:tc>
+          <w:tcPr>
+            <w:tcW w:w="1575" w:type="dxa"/>
+          </w:tcPr>
+          <w:p>
+            <w:pPr>
+              <w:pStyle w:val="TableParagraph"/>
+              <w:ind w:left="52"/>
+              <w:jc w:val="center"/>
+              <w:rPr>
+                <w:rFonts w:ascii="Times New Roman" w:hAnsi="Times New Roman" w:cs="Times New Roman"/>
+                <w:sz w:val="14"/>
+              </w:rPr>
+            </w:pPr>
+            <w:r>
+              <w:rPr>
+                <w:rFonts w:ascii="Times New Roman" w:hAnsi="Times New Roman" w:cs="Times New Roman"/>
+                <w:sz w:val="14"/>
+                <w:lang w:val="en-IN"/>
+              </w:rPr>
+              <w:t xml:space="preserve">51000.0</w:t>
+            </w:r>
+          </w:p>
+        </w:tc>
+      </w:tr>
+      <w:tr>
+        <w:trPr>
+          <w:trHeight w:val="295"/>
+        </w:trPr>
+        <w:tc>
+          <w:tcPr>
+            <w:tcW w:w="405" w:type="dxa"/>
+          </w:tcPr>
+          <w:p>
+            <w:pPr>
+              <w:pStyle w:val="TableParagraph"/>
+              <w:ind w:left="52"/>
+              <w:jc w:val="center"/>
+              <w:rPr>
+                <w:rFonts w:ascii="Times New Roman" w:hAnsi="Times New Roman" w:cs="Times New Roman"/>
+                <w:sz w:val="14"/>
+              </w:rPr>
+            </w:pPr>
+            <w:r>
+              <w:rPr>
+                <w:rFonts w:ascii="Times New Roman" w:hAnsi="Times New Roman" w:cs="Times New Roman"/>
+                <w:sz w:val="14"/>
+                <w:lang w:val="en-IN"/>
+              </w:rPr>
+              <w:t xml:space="preserve">4</w:t>
+            </w:r>
+          </w:p>
+        </w:tc>
+        <w:tc>
+          <w:tcPr>
+            <w:tcW w:w="2604" w:type="dxa"/>
+          </w:tcPr>
+          <w:p>
+            <w:pPr>
+              <w:pStyle w:val="TableParagraph"/>
+              <w:ind w:firstLineChars="50" w:firstLine="70"/>
+              <w:jc w:val="both"/>
+              <w:rPr>
+                <w:rFonts w:ascii="Times New Roman" w:hAnsi="Times New Roman" w:cs="Times New Roman"/>
+                <w:sz w:val="14"/>
+              </w:rPr>
+            </w:pPr>
+            <w:r>
+              <w:rPr>
+                <w:rFonts w:ascii="Times New Roman" w:hAnsi="Times New Roman" w:cs="Times New Roman"/>
+                <w:sz w:val="14"/>
+                <w:lang w:val="en-IN"/>
+              </w:rPr>
+              <w:t xml:space="preserve">k30 </w:t>
+            </w:r>
+          </w:p>
+        </w:tc>
+        <w:tc>
+          <w:tcPr>
+            <w:tcW w:w="1134" w:type="dxa"/>
+          </w:tcPr>
+          <w:p>
+            <w:pPr>
+              <w:pStyle w:val="TableParagraph"/>
+              <w:ind w:left="53"/>
+              <w:jc w:val="center"/>
+              <w:rPr>
+                <w:rFonts w:ascii="Times New Roman" w:hAnsi="Times New Roman" w:cs="Times New Roman"/>
+                <w:sz w:val="14"/>
+              </w:rPr>
+            </w:pPr>
+            <w:r>
+              <w:rPr>
+                <w:rFonts w:ascii="Times New Roman" w:hAnsi="Times New Roman" w:cs="Times New Roman"/>
+                <w:sz w:val="14"/>
+                <w:lang w:val="en-IN"/>
+              </w:rPr>
+              <w:t xml:space="preserve">1111</w:t>
+            </w:r>
+          </w:p>
+        </w:tc>
+        <w:tc>
+          <w:tcPr>
+            <w:tcW w:w="992" w:type="dxa"/>
+          </w:tcPr>
+          <w:p>
+            <w:pPr>
+              <w:pStyle w:val="TableParagraph"/>
+              <w:ind w:right="34"/>
+              <w:jc w:val="center"/>
+              <w:rPr>
+                <w:rFonts w:ascii="Times New Roman" w:hAnsi="Times New Roman" w:cs="Times New Roman"/>
+                <w:sz w:val="14"/>
+              </w:rPr>
+            </w:pPr>
+            <w:r>
+              <w:rPr>
+                <w:rFonts w:ascii="Times New Roman" w:hAnsi="Times New Roman" w:cs="Times New Roman"/>
+                <w:sz w:val="14"/>
+                <w:lang w:val="en-IN"/>
+              </w:rPr>
+              <w:t xml:space="preserve">4</w:t>
+            </w:r>
+          </w:p>
+        </w:tc>
+        <w:tc>
+          <w:tcPr>
+            <w:tcW w:w="1134" w:type="dxa"/>
+            <w:gridSpan w:val="2"/>
+          </w:tcPr>
+          <w:p>
+            <w:pPr>
+              <w:pStyle w:val="TableParagraph"/>
+              <w:ind w:right="33"/>
+              <w:jc w:val="center"/>
+              <w:rPr>
+                <w:rFonts w:ascii="Times New Roman" w:hAnsi="Times New Roman" w:cs="Times New Roman"/>
+                <w:sz w:val="14"/>
+              </w:rPr>
+            </w:pPr>
+            <w:r>
+              <w:rPr>
+                <w:rFonts w:ascii="Times New Roman" w:hAnsi="Times New Roman" w:cs="Times New Roman"/>
+                <w:sz w:val="14"/>
+                <w:lang w:val="en-IN"/>
+              </w:rPr>
+              <w:t xml:space="preserve"/>
+            </w:r>
+          </w:p>
+        </w:tc>
+        <w:tc>
+          <w:tcPr>
+            <w:tcW w:w="1134" w:type="dxa"/>
+          </w:tcPr>
+          <w:p>
+            <w:pPr>
+              <w:pStyle w:val="TableParagraph"/>
+              <w:wordWrap w:val="0"/>
+              <w:ind w:right="-15"/>
+              <w:jc w:val="center"/>
+              <w:rPr>
+                <w:rFonts w:ascii="Times New Roman" w:hAnsi="Times New Roman" w:cs="Times New Roman"/>
+                <w:sz w:val="14"/>
+              </w:rPr>
+            </w:pPr>
+            <w:r>
+              <w:rPr>
+                <w:rFonts w:ascii="Times New Roman" w:hAnsi="Times New Roman" w:cs="Times New Roman"/>
+                <w:sz w:val="14"/>
+              </w:rPr>
+              <w:t xml:space="preserve">₹ </w:t>
+            </w:r>
+            <w:r>
+              <w:rPr>
+                <w:rFonts w:ascii="Times New Roman" w:hAnsi="Times New Roman" w:cs="Times New Roman"/>
+                <w:sz w:val="14"/>
+                <w:lang w:val="en-IN"/>
+              </w:rPr>
+              <w:t xml:space="preserve">15000</w:t>
+            </w:r>
+          </w:p>
+        </w:tc>
+        <w:tc>
+          <w:tcPr>
+            <w:tcW w:w="1550" w:type="dxa"/>
+            <w:gridSpan w:val="2"/>
+          </w:tcPr>
+          <w:p>
+            <w:pPr>
+              <w:pStyle w:val="TableParagraph"/>
+              <w:wordWrap w:val="0"/>
+              <w:jc w:val="center"/>
+              <w:rPr>
+                <w:rFonts w:ascii="Times New Roman" w:hAnsi="Times New Roman" w:cs="Times New Roman"/>
+                <w:sz w:val="14"/>
+              </w:rPr>
+            </w:pPr>
+            <w:r>
+              <w:rPr>
+                <w:rFonts w:ascii="Times New Roman" w:hAnsi="Times New Roman" w:cs="Times New Roman"/>
+                <w:sz w:val="14"/>
+                <w:lang w:val="en-IN"/>
+              </w:rPr>
+              <w:t xml:space="preserve">(0)  </w:t>
+            </w:r>
+            <w:r>
+              <w:rPr>
+                <w:rFonts w:ascii="Times New Roman" w:hAnsi="Times New Roman" w:cs="Times New Roman"/>
+                <w:sz w:val="14"/>
+              </w:rPr>
+              <w:t>₹</w:t>
+            </w:r>
+            <w:r>
+              <w:rPr>
+                <w:rFonts w:ascii="Times New Roman" w:hAnsi="Times New Roman" w:cs="Times New Roman"/>
+                <w:sz w:val="14"/>
+                <w:lang w:val="en-IN"/>
+              </w:rPr>
+              <w:t xml:space="preserve">0.0</w:t>
+            </w:r>
+          </w:p>
+        </w:tc>
+        <w:tc>
+          <w:tcPr>
+            <w:tcW w:w="40" w:type="dxa"/>
+          </w:tcPr>
+          <w:p>
+            <w:pPr>
+              <w:pStyle w:val="TableParagraph"/>
+              <w:ind w:right="34"/>
+              <w:jc w:val="center"/>
+              <w:rPr>
+                <w:rFonts w:ascii="Times New Roman" w:hAnsi="Times New Roman" w:cs="Times New Roman"/>
+                <w:sz w:val="14"/>
+              </w:rPr>
+            </w:pPr>
+          </w:p>
+        </w:tc>
+        <w:tc>
+          <w:tcPr>
+            <w:tcW w:w="1575" w:type="dxa"/>
+          </w:tcPr>
+          <w:p>
+            <w:pPr>
+              <w:pStyle w:val="TableParagraph"/>
+              <w:ind w:left="52"/>
+              <w:jc w:val="center"/>
+              <w:rPr>
+                <w:rFonts w:ascii="Times New Roman" w:hAnsi="Times New Roman" w:cs="Times New Roman"/>
+                <w:sz w:val="14"/>
+              </w:rPr>
+            </w:pPr>
+            <w:r>
+              <w:rPr>
+                <w:rFonts w:ascii="Times New Roman" w:hAnsi="Times New Roman" w:cs="Times New Roman"/>
+                <w:sz w:val="14"/>
+                <w:lang w:val="en-IN"/>
+              </w:rPr>
+              <w:t xml:space="preserve">60000.0</w:t>
+            </w:r>
+          </w:p>
+        </w:tc>
+      </w:tr>
+      <w:tr>
+        <w:trPr>
+          <w:trHeight w:val="295"/>
+        </w:trPr>
+        <w:tc>
+          <w:tcPr>
+            <w:tcW w:w="405" w:type="dxa"/>
+          </w:tcPr>
+          <w:p>
+            <w:pPr>
+              <w:pStyle w:val="TableParagraph"/>
+              <w:ind w:left="52"/>
+              <w:jc w:val="center"/>
+              <w:rPr>
+                <w:rFonts w:ascii="Times New Roman" w:hAnsi="Times New Roman" w:cs="Times New Roman"/>
+                <w:sz w:val="14"/>
+              </w:rPr>
+            </w:pPr>
+            <w:r>
+              <w:rPr>
+                <w:rFonts w:ascii="Times New Roman" w:hAnsi="Times New Roman" w:cs="Times New Roman"/>
+                <w:sz w:val="14"/>
+                <w:lang w:val="en-IN"/>
+              </w:rPr>
+              <w:t xml:space="preserve">5</w:t>
+            </w:r>
+          </w:p>
+        </w:tc>
+        <w:tc>
+          <w:tcPr>
+            <w:tcW w:w="2604" w:type="dxa"/>
+          </w:tcPr>
+          <w:p>
+            <w:pPr>
+              <w:pStyle w:val="TableParagraph"/>
+              <w:ind w:firstLineChars="50" w:firstLine="70"/>
+              <w:jc w:val="both"/>
+              <w:rPr>
+                <w:rFonts w:ascii="Times New Roman" w:hAnsi="Times New Roman" w:cs="Times New Roman"/>
+                <w:sz w:val="14"/>
+              </w:rPr>
+            </w:pPr>
+            <w:r>
+              <w:rPr>
+                <w:rFonts w:ascii="Times New Roman" w:hAnsi="Times New Roman" w:cs="Times New Roman"/>
+                <w:sz w:val="14"/>
+                <w:lang w:val="en-IN"/>
+              </w:rPr>
+              <w:t xml:space="preserve">k30 </w:t>
+            </w:r>
+          </w:p>
+        </w:tc>
+        <w:tc>
+          <w:tcPr>
+            <w:tcW w:w="1134" w:type="dxa"/>
+          </w:tcPr>
+          <w:p>
+            <w:pPr>
+              <w:pStyle w:val="TableParagraph"/>
+              <w:ind w:left="53"/>
+              <w:jc w:val="center"/>
+              <w:rPr>
+                <w:rFonts w:ascii="Times New Roman" w:hAnsi="Times New Roman" w:cs="Times New Roman"/>
+                <w:sz w:val="14"/>
+              </w:rPr>
+            </w:pPr>
+            <w:r>
+              <w:rPr>
+                <w:rFonts w:ascii="Times New Roman" w:hAnsi="Times New Roman" w:cs="Times New Roman"/>
+                <w:sz w:val="14"/>
+                <w:lang w:val="en-IN"/>
+              </w:rPr>
+              <w:t xml:space="preserve">1111</w:t>
+            </w:r>
+          </w:p>
+        </w:tc>
+        <w:tc>
+          <w:tcPr>
+            <w:tcW w:w="992" w:type="dxa"/>
+          </w:tcPr>
+          <w:p>
+            <w:pPr>
+              <w:pStyle w:val="TableParagraph"/>
+              <w:ind w:right="34"/>
+              <w:jc w:val="center"/>
+              <w:rPr>
+                <w:rFonts w:ascii="Times New Roman" w:hAnsi="Times New Roman" w:cs="Times New Roman"/>
+                <w:sz w:val="14"/>
+              </w:rPr>
+            </w:pPr>
+            <w:r>
+              <w:rPr>
+                <w:rFonts w:ascii="Times New Roman" w:hAnsi="Times New Roman" w:cs="Times New Roman"/>
+                <w:sz w:val="14"/>
+                <w:lang w:val="en-IN"/>
+              </w:rPr>
+              <w:t xml:space="preserve">5</w:t>
+            </w:r>
+          </w:p>
+        </w:tc>
+        <w:tc>
+          <w:tcPr>
+            <w:tcW w:w="1134" w:type="dxa"/>
+            <w:gridSpan w:val="2"/>
+          </w:tcPr>
+          <w:p>
+            <w:pPr>
+              <w:pStyle w:val="TableParagraph"/>
+              <w:ind w:right="33"/>
+              <w:jc w:val="center"/>
+              <w:rPr>
+                <w:rFonts w:ascii="Times New Roman" w:hAnsi="Times New Roman" w:cs="Times New Roman"/>
+                <w:sz w:val="14"/>
+              </w:rPr>
+            </w:pPr>
+            <w:r>
+              <w:rPr>
+                <w:rFonts w:ascii="Times New Roman" w:hAnsi="Times New Roman" w:cs="Times New Roman"/>
+                <w:sz w:val="14"/>
+                <w:lang w:val="en-IN"/>
+              </w:rPr>
+              <w:t xml:space="preserve"/>
+            </w:r>
+          </w:p>
+        </w:tc>
+        <w:tc>
+          <w:tcPr>
+            <w:tcW w:w="1134" w:type="dxa"/>
+          </w:tcPr>
+          <w:p>
+            <w:pPr>
+              <w:pStyle w:val="TableParagraph"/>
+              <w:wordWrap w:val="0"/>
+              <w:ind w:right="-15"/>
+              <w:jc w:val="center"/>
+              <w:rPr>
+                <w:rFonts w:ascii="Times New Roman" w:hAnsi="Times New Roman" w:cs="Times New Roman"/>
+                <w:sz w:val="14"/>
+              </w:rPr>
+            </w:pPr>
+            <w:r>
+              <w:rPr>
+                <w:rFonts w:ascii="Times New Roman" w:hAnsi="Times New Roman" w:cs="Times New Roman"/>
+                <w:sz w:val="14"/>
+              </w:rPr>
+              <w:t xml:space="preserve">₹ </w:t>
+            </w:r>
+            <w:r>
+              <w:rPr>
+                <w:rFonts w:ascii="Times New Roman" w:hAnsi="Times New Roman" w:cs="Times New Roman"/>
+                <w:sz w:val="14"/>
+                <w:lang w:val="en-IN"/>
+              </w:rPr>
+              <w:t xml:space="preserve">17000</w:t>
+            </w:r>
+          </w:p>
+        </w:tc>
+        <w:tc>
+          <w:tcPr>
+            <w:tcW w:w="1550" w:type="dxa"/>
+            <w:gridSpan w:val="2"/>
+          </w:tcPr>
+          <w:p>
+            <w:pPr>
+              <w:pStyle w:val="TableParagraph"/>
+              <w:wordWrap w:val="0"/>
+              <w:jc w:val="center"/>
+              <w:rPr>
+                <w:rFonts w:ascii="Times New Roman" w:hAnsi="Times New Roman" w:cs="Times New Roman"/>
+                <w:sz w:val="14"/>
+              </w:rPr>
+            </w:pPr>
+            <w:r>
+              <w:rPr>
+                <w:rFonts w:ascii="Times New Roman" w:hAnsi="Times New Roman" w:cs="Times New Roman"/>
+                <w:sz w:val="14"/>
+                <w:lang w:val="en-IN"/>
+              </w:rPr>
+              <w:t xml:space="preserve">(0)  </w:t>
+            </w:r>
+            <w:r>
+              <w:rPr>
+                <w:rFonts w:ascii="Times New Roman" w:hAnsi="Times New Roman" w:cs="Times New Roman"/>
+                <w:sz w:val="14"/>
+              </w:rPr>
+              <w:t>₹</w:t>
+            </w:r>
+            <w:r>
+              <w:rPr>
+                <w:rFonts w:ascii="Times New Roman" w:hAnsi="Times New Roman" w:cs="Times New Roman"/>
+                <w:sz w:val="14"/>
+                <w:lang w:val="en-IN"/>
+              </w:rPr>
+              <w:t xml:space="preserve">0.0</w:t>
+            </w:r>
+          </w:p>
+        </w:tc>
+        <w:tc>
+          <w:tcPr>
+            <w:tcW w:w="40" w:type="dxa"/>
+          </w:tcPr>
+          <w:p>
+            <w:pPr>
+              <w:pStyle w:val="TableParagraph"/>
+              <w:ind w:right="34"/>
+              <w:jc w:val="center"/>
+              <w:rPr>
+                <w:rFonts w:ascii="Times New Roman" w:hAnsi="Times New Roman" w:cs="Times New Roman"/>
+                <w:sz w:val="14"/>
+              </w:rPr>
+            </w:pPr>
+          </w:p>
+        </w:tc>
+        <w:tc>
+          <w:tcPr>
+            <w:tcW w:w="1575" w:type="dxa"/>
+          </w:tcPr>
+          <w:p>
+            <w:pPr>
+              <w:pStyle w:val="TableParagraph"/>
+              <w:ind w:left="52"/>
+              <w:jc w:val="center"/>
+              <w:rPr>
+                <w:rFonts w:ascii="Times New Roman" w:hAnsi="Times New Roman" w:cs="Times New Roman"/>
+                <w:sz w:val="14"/>
+              </w:rPr>
+            </w:pPr>
+            <w:r>
+              <w:rPr>
+                <w:rFonts w:ascii="Times New Roman" w:hAnsi="Times New Roman" w:cs="Times New Roman"/>
+                <w:sz w:val="14"/>
+                <w:lang w:val="en-IN"/>
+              </w:rPr>
+              <w:t xml:space="preserve">85000.0</w:t>
+            </w:r>
+          </w:p>
+        </w:tc>
+      </w:tr>
+      <w:tr>
+        <w:trPr>
+          <w:trHeight w:val="295"/>
+        </w:trPr>
+        <w:tc>
+          <w:tcPr>
+            <w:tcW w:w="405" w:type="dxa"/>
+          </w:tcPr>
+          <w:p>
+            <w:pPr>
+              <w:pStyle w:val="TableParagraph"/>
+              <w:ind w:left="52"/>
+              <w:jc w:val="center"/>
+              <w:rPr>
+                <w:rFonts w:ascii="Times New Roman" w:hAnsi="Times New Roman" w:cs="Times New Roman"/>
+                <w:sz w:val="14"/>
+              </w:rPr>
+            </w:pPr>
+            <w:r>
+              <w:rPr>
+                <w:rFonts w:ascii="Times New Roman" w:hAnsi="Times New Roman" w:cs="Times New Roman"/>
+                <w:sz w:val="14"/>
+                <w:lang w:val="en-IN"/>
+              </w:rPr>
+              <w:t xml:space="preserve">6</w:t>
+            </w:r>
+          </w:p>
+        </w:tc>
+        <w:tc>
+          <w:tcPr>
+            <w:tcW w:w="2604" w:type="dxa"/>
+          </w:tcPr>
+          <w:p>
+            <w:pPr>
+              <w:pStyle w:val="TableParagraph"/>
+              <w:ind w:firstLineChars="50" w:firstLine="70"/>
+              <w:jc w:val="both"/>
+              <w:rPr>
+                <w:rFonts w:ascii="Times New Roman" w:hAnsi="Times New Roman" w:cs="Times New Roman"/>
+                <w:sz w:val="14"/>
+              </w:rPr>
+            </w:pPr>
+            <w:r>
+              <w:rPr>
+                <w:rFonts w:ascii="Times New Roman" w:hAnsi="Times New Roman" w:cs="Times New Roman"/>
+                <w:sz w:val="14"/>
+                <w:lang w:val="en-IN"/>
+              </w:rPr>
+              <w:t xml:space="preserve">k30 </w:t>
+            </w:r>
+          </w:p>
+        </w:tc>
+        <w:tc>
+          <w:tcPr>
+            <w:tcW w:w="1134" w:type="dxa"/>
+          </w:tcPr>
+          <w:p>
+            <w:pPr>
+              <w:pStyle w:val="TableParagraph"/>
+              <w:ind w:left="53"/>
+              <w:jc w:val="center"/>
+              <w:rPr>
+                <w:rFonts w:ascii="Times New Roman" w:hAnsi="Times New Roman" w:cs="Times New Roman"/>
+                <w:sz w:val="14"/>
+              </w:rPr>
+            </w:pPr>
+            <w:r>
+              <w:rPr>
+                <w:rFonts w:ascii="Times New Roman" w:hAnsi="Times New Roman" w:cs="Times New Roman"/>
+                <w:sz w:val="14"/>
+                <w:lang w:val="en-IN"/>
+              </w:rPr>
+              <w:t xml:space="preserve">4652</w:t>
+            </w:r>
+          </w:p>
+        </w:tc>
+        <w:tc>
+          <w:tcPr>
+            <w:tcW w:w="992" w:type="dxa"/>
+          </w:tcPr>
+          <w:p>
+            <w:pPr>
+              <w:pStyle w:val="TableParagraph"/>
+              <w:ind w:right="34"/>
+              <w:jc w:val="center"/>
+              <w:rPr>
+                <w:rFonts w:ascii="Times New Roman" w:hAnsi="Times New Roman" w:cs="Times New Roman"/>
+                <w:sz w:val="14"/>
+              </w:rPr>
+            </w:pPr>
+            <w:r>
+              <w:rPr>
+                <w:rFonts w:ascii="Times New Roman" w:hAnsi="Times New Roman" w:cs="Times New Roman"/>
+                <w:sz w:val="14"/>
+                <w:lang w:val="en-IN"/>
+              </w:rPr>
+              <w:t xml:space="preserve">6</w:t>
+            </w:r>
+          </w:p>
+        </w:tc>
+        <w:tc>
+          <w:tcPr>
+            <w:tcW w:w="1134" w:type="dxa"/>
+            <w:gridSpan w:val="2"/>
+          </w:tcPr>
+          <w:p>
+            <w:pPr>
+              <w:pStyle w:val="TableParagraph"/>
+              <w:ind w:right="33"/>
+              <w:jc w:val="center"/>
+              <w:rPr>
+                <w:rFonts w:ascii="Times New Roman" w:hAnsi="Times New Roman" w:cs="Times New Roman"/>
+                <w:sz w:val="14"/>
+              </w:rPr>
+            </w:pPr>
+            <w:r>
+              <w:rPr>
+                <w:rFonts w:ascii="Times New Roman" w:hAnsi="Times New Roman" w:cs="Times New Roman"/>
+                <w:sz w:val="14"/>
+                <w:lang w:val="en-IN"/>
+              </w:rPr>
+              <w:t xml:space="preserve"/>
+            </w:r>
+          </w:p>
+        </w:tc>
+        <w:tc>
+          <w:tcPr>
+            <w:tcW w:w="1134" w:type="dxa"/>
+          </w:tcPr>
+          <w:p>
+            <w:pPr>
+              <w:pStyle w:val="TableParagraph"/>
+              <w:wordWrap w:val="0"/>
+              <w:ind w:right="-15"/>
+              <w:jc w:val="center"/>
+              <w:rPr>
+                <w:rFonts w:ascii="Times New Roman" w:hAnsi="Times New Roman" w:cs="Times New Roman"/>
+                <w:sz w:val="14"/>
+              </w:rPr>
+            </w:pPr>
+            <w:r>
+              <w:rPr>
+                <w:rFonts w:ascii="Times New Roman" w:hAnsi="Times New Roman" w:cs="Times New Roman"/>
+                <w:sz w:val="14"/>
+              </w:rPr>
+              <w:t xml:space="preserve">₹ </w:t>
+            </w:r>
+            <w:r>
+              <w:rPr>
+                <w:rFonts w:ascii="Times New Roman" w:hAnsi="Times New Roman" w:cs="Times New Roman"/>
+                <w:sz w:val="14"/>
+                <w:lang w:val="en-IN"/>
+              </w:rPr>
+              <w:t xml:space="preserve">15000</w:t>
+            </w:r>
+          </w:p>
+        </w:tc>
+        <w:tc>
+          <w:tcPr>
+            <w:tcW w:w="1550" w:type="dxa"/>
+            <w:gridSpan w:val="2"/>
+          </w:tcPr>
+          <w:p>
+            <w:pPr>
+              <w:pStyle w:val="TableParagraph"/>
+              <w:wordWrap w:val="0"/>
+              <w:jc w:val="center"/>
+              <w:rPr>
+                <w:rFonts w:ascii="Times New Roman" w:hAnsi="Times New Roman" w:cs="Times New Roman"/>
+                <w:sz w:val="14"/>
+              </w:rPr>
+            </w:pPr>
+            <w:r>
+              <w:rPr>
+                <w:rFonts w:ascii="Times New Roman" w:hAnsi="Times New Roman" w:cs="Times New Roman"/>
+                <w:sz w:val="14"/>
+                <w:lang w:val="en-IN"/>
+              </w:rPr>
+              <w:t xml:space="preserve">(0)  </w:t>
+            </w:r>
+            <w:r>
+              <w:rPr>
+                <w:rFonts w:ascii="Times New Roman" w:hAnsi="Times New Roman" w:cs="Times New Roman"/>
+                <w:sz w:val="14"/>
+              </w:rPr>
+              <w:t>₹</w:t>
+            </w:r>
+            <w:r>
+              <w:rPr>
+                <w:rFonts w:ascii="Times New Roman" w:hAnsi="Times New Roman" w:cs="Times New Roman"/>
+                <w:sz w:val="14"/>
+                <w:lang w:val="en-IN"/>
+              </w:rPr>
+              <w:t xml:space="preserve">0.0</w:t>
+            </w:r>
+          </w:p>
+        </w:tc>
+        <w:tc>
+          <w:tcPr>
+            <w:tcW w:w="40" w:type="dxa"/>
+          </w:tcPr>
+          <w:p>
+            <w:pPr>
+              <w:pStyle w:val="TableParagraph"/>
+              <w:ind w:right="34"/>
+              <w:jc w:val="center"/>
+              <w:rPr>
+                <w:rFonts w:ascii="Times New Roman" w:hAnsi="Times New Roman" w:cs="Times New Roman"/>
+                <w:sz w:val="14"/>
+              </w:rPr>
+            </w:pPr>
+          </w:p>
+        </w:tc>
+        <w:tc>
+          <w:tcPr>
+            <w:tcW w:w="1575" w:type="dxa"/>
+          </w:tcPr>
+          <w:p>
+            <w:pPr>
+              <w:pStyle w:val="TableParagraph"/>
+              <w:ind w:left="52"/>
+              <w:jc w:val="center"/>
+              <w:rPr>
+                <w:rFonts w:ascii="Times New Roman" w:hAnsi="Times New Roman" w:cs="Times New Roman"/>
+                <w:sz w:val="14"/>
+              </w:rPr>
+            </w:pPr>
+            <w:r>
+              <w:rPr>
+                <w:rFonts w:ascii="Times New Roman" w:hAnsi="Times New Roman" w:cs="Times New Roman"/>
+                <w:sz w:val="14"/>
+                <w:lang w:val="en-IN"/>
+              </w:rPr>
+              <w:t xml:space="preserve">90000.0</w:t>
+            </w:r>
+          </w:p>
+        </w:tc>
+      </w:tr>
+      <w:tr>
+        <w:trPr>
+          <w:trHeight w:val="295"/>
+        </w:trPr>
+        <w:tc>
+          <w:tcPr>
+            <w:tcW w:w="405" w:type="dxa"/>
+          </w:tcPr>
+          <w:p>
+            <w:pPr>
+              <w:pStyle w:val="TableParagraph"/>
+              <w:ind w:left="52"/>
+              <w:jc w:val="center"/>
+              <w:rPr>
+                <w:rFonts w:ascii="Times New Roman" w:hAnsi="Times New Roman" w:cs="Times New Roman"/>
+                <w:sz w:val="14"/>
+              </w:rPr>
+            </w:pPr>
+            <w:r>
+              <w:rPr>
+                <w:rFonts w:ascii="Times New Roman" w:hAnsi="Times New Roman" w:cs="Times New Roman"/>
+                <w:sz w:val="14"/>
+                <w:lang w:val="en-IN"/>
+              </w:rPr>
+              <w:t xml:space="preserve">7</w:t>
+            </w:r>
+          </w:p>
+        </w:tc>
+        <w:tc>
+          <w:tcPr>
+            <w:tcW w:w="2604" w:type="dxa"/>
+          </w:tcPr>
+          <w:p>
+            <w:pPr>
+              <w:pStyle w:val="TableParagraph"/>
+              <w:ind w:firstLineChars="50" w:firstLine="70"/>
+              <w:jc w:val="both"/>
+              <w:rPr>
+                <w:rFonts w:ascii="Times New Roman" w:hAnsi="Times New Roman" w:cs="Times New Roman"/>
+                <w:sz w:val="14"/>
+              </w:rPr>
+            </w:pPr>
+            <w:r>
+              <w:rPr>
+                <w:rFonts w:ascii="Times New Roman" w:hAnsi="Times New Roman" w:cs="Times New Roman"/>
+                <w:sz w:val="14"/>
+                <w:lang w:val="en-IN"/>
+              </w:rPr>
+              <w:t xml:space="preserve">k30 </w:t>
+            </w:r>
+          </w:p>
+        </w:tc>
+        <w:tc>
+          <w:tcPr>
+            <w:tcW w:w="1134" w:type="dxa"/>
+          </w:tcPr>
+          <w:p>
+            <w:pPr>
+              <w:pStyle w:val="TableParagraph"/>
+              <w:ind w:left="53"/>
+              <w:jc w:val="center"/>
+              <w:rPr>
+                <w:rFonts w:ascii="Times New Roman" w:hAnsi="Times New Roman" w:cs="Times New Roman"/>
+                <w:sz w:val="14"/>
+              </w:rPr>
+            </w:pPr>
+            <w:r>
+              <w:rPr>
+                <w:rFonts w:ascii="Times New Roman" w:hAnsi="Times New Roman" w:cs="Times New Roman"/>
+                <w:sz w:val="14"/>
+                <w:lang w:val="en-IN"/>
+              </w:rPr>
+              <w:t xml:space="preserve">1111</w:t>
+            </w:r>
+          </w:p>
+        </w:tc>
+        <w:tc>
+          <w:tcPr>
+            <w:tcW w:w="992" w:type="dxa"/>
+          </w:tcPr>
+          <w:p>
+            <w:pPr>
+              <w:pStyle w:val="TableParagraph"/>
+              <w:ind w:right="34"/>
+              <w:jc w:val="center"/>
+              <w:rPr>
+                <w:rFonts w:ascii="Times New Roman" w:hAnsi="Times New Roman" w:cs="Times New Roman"/>
+                <w:sz w:val="14"/>
+              </w:rPr>
+            </w:pPr>
+            <w:r>
+              <w:rPr>
+                <w:rFonts w:ascii="Times New Roman" w:hAnsi="Times New Roman" w:cs="Times New Roman"/>
+                <w:sz w:val="14"/>
+                <w:lang w:val="en-IN"/>
+              </w:rPr>
+              <w:t xml:space="preserve">7</w:t>
+            </w:r>
+          </w:p>
+        </w:tc>
+        <w:tc>
+          <w:tcPr>
+            <w:tcW w:w="1134" w:type="dxa"/>
+            <w:gridSpan w:val="2"/>
+          </w:tcPr>
+          <w:p>
+            <w:pPr>
+              <w:pStyle w:val="TableParagraph"/>
+              <w:ind w:right="33"/>
+              <w:jc w:val="center"/>
+              <w:rPr>
+                <w:rFonts w:ascii="Times New Roman" w:hAnsi="Times New Roman" w:cs="Times New Roman"/>
+                <w:sz w:val="14"/>
+              </w:rPr>
+            </w:pPr>
+            <w:r>
+              <w:rPr>
+                <w:rFonts w:ascii="Times New Roman" w:hAnsi="Times New Roman" w:cs="Times New Roman"/>
+                <w:sz w:val="14"/>
+                <w:lang w:val="en-IN"/>
+              </w:rPr>
+              <w:t xml:space="preserve"/>
+            </w:r>
+          </w:p>
+        </w:tc>
+        <w:tc>
+          <w:tcPr>
+            <w:tcW w:w="1134" w:type="dxa"/>
+          </w:tcPr>
+          <w:p>
+            <w:pPr>
+              <w:pStyle w:val="TableParagraph"/>
+              <w:wordWrap w:val="0"/>
+              <w:ind w:right="-15"/>
+              <w:jc w:val="center"/>
+              <w:rPr>
+                <w:rFonts w:ascii="Times New Roman" w:hAnsi="Times New Roman" w:cs="Times New Roman"/>
+                <w:sz w:val="14"/>
+              </w:rPr>
+            </w:pPr>
+            <w:r>
+              <w:rPr>
+                <w:rFonts w:ascii="Times New Roman" w:hAnsi="Times New Roman" w:cs="Times New Roman"/>
+                <w:sz w:val="14"/>
+              </w:rPr>
+              <w:t xml:space="preserve">₹ </w:t>
+            </w:r>
+            <w:r>
+              <w:rPr>
+                <w:rFonts w:ascii="Times New Roman" w:hAnsi="Times New Roman" w:cs="Times New Roman"/>
+                <w:sz w:val="14"/>
+                <w:lang w:val="en-IN"/>
+              </w:rPr>
+              <w:t xml:space="preserve">17000</w:t>
+            </w:r>
+          </w:p>
+        </w:tc>
+        <w:tc>
+          <w:tcPr>
+            <w:tcW w:w="1550" w:type="dxa"/>
+            <w:gridSpan w:val="2"/>
+          </w:tcPr>
+          <w:p>
+            <w:pPr>
+              <w:pStyle w:val="TableParagraph"/>
+              <w:wordWrap w:val="0"/>
+              <w:jc w:val="center"/>
+              <w:rPr>
+                <w:rFonts w:ascii="Times New Roman" w:hAnsi="Times New Roman" w:cs="Times New Roman"/>
+                <w:sz w:val="14"/>
+              </w:rPr>
+            </w:pPr>
+            <w:r>
+              <w:rPr>
+                <w:rFonts w:ascii="Times New Roman" w:hAnsi="Times New Roman" w:cs="Times New Roman"/>
+                <w:sz w:val="14"/>
+                <w:lang w:val="en-IN"/>
+              </w:rPr>
+              <w:t xml:space="preserve">(0)  </w:t>
+            </w:r>
+            <w:r>
+              <w:rPr>
+                <w:rFonts w:ascii="Times New Roman" w:hAnsi="Times New Roman" w:cs="Times New Roman"/>
+                <w:sz w:val="14"/>
+              </w:rPr>
+              <w:t>₹</w:t>
+            </w:r>
+            <w:r>
+              <w:rPr>
+                <w:rFonts w:ascii="Times New Roman" w:hAnsi="Times New Roman" w:cs="Times New Roman"/>
+                <w:sz w:val="14"/>
+                <w:lang w:val="en-IN"/>
+              </w:rPr>
+              <w:t xml:space="preserve">0.0</w:t>
+            </w:r>
+          </w:p>
+        </w:tc>
+        <w:tc>
+          <w:tcPr>
+            <w:tcW w:w="40" w:type="dxa"/>
+          </w:tcPr>
+          <w:p>
+            <w:pPr>
+              <w:pStyle w:val="TableParagraph"/>
+              <w:ind w:right="34"/>
+              <w:jc w:val="center"/>
+              <w:rPr>
+                <w:rFonts w:ascii="Times New Roman" w:hAnsi="Times New Roman" w:cs="Times New Roman"/>
+                <w:sz w:val="14"/>
+              </w:rPr>
+            </w:pPr>
+          </w:p>
+        </w:tc>
+        <w:tc>
+          <w:tcPr>
+            <w:tcW w:w="1575" w:type="dxa"/>
+          </w:tcPr>
+          <w:p>
+            <w:pPr>
+              <w:pStyle w:val="TableParagraph"/>
+              <w:ind w:left="52"/>
+              <w:jc w:val="center"/>
+              <w:rPr>
+                <w:rFonts w:ascii="Times New Roman" w:hAnsi="Times New Roman" w:cs="Times New Roman"/>
+                <w:sz w:val="14"/>
+              </w:rPr>
+            </w:pPr>
+            <w:r>
+              <w:rPr>
+                <w:rFonts w:ascii="Times New Roman" w:hAnsi="Times New Roman" w:cs="Times New Roman"/>
+                <w:sz w:val="14"/>
+                <w:lang w:val="en-IN"/>
+              </w:rPr>
+              <w:t xml:space="preserve">119000.0</w:t>
+            </w:r>
+          </w:p>
+        </w:tc>
+      </w:tr>
+      <w:tr>
+        <w:trPr>
+          <w:trHeight w:val="295"/>
+        </w:trPr>
+        <w:tc>
+          <w:tcPr>
+            <w:tcW w:w="405" w:type="dxa"/>
+          </w:tcPr>
+          <w:p>
+            <w:pPr>
+              <w:pStyle w:val="TableParagraph"/>
+              <w:ind w:left="52"/>
+              <w:jc w:val="center"/>
+              <w:rPr>
+                <w:rFonts w:ascii="Times New Roman" w:hAnsi="Times New Roman" w:cs="Times New Roman"/>
+                <w:sz w:val="14"/>
+              </w:rPr>
+            </w:pPr>
+            <w:r>
+              <w:rPr>
+                <w:rFonts w:ascii="Times New Roman" w:hAnsi="Times New Roman" w:cs="Times New Roman"/>
+                <w:sz w:val="14"/>
+                <w:lang w:val="en-IN"/>
+              </w:rPr>
+              <w:t xml:space="preserve">8</w:t>
+            </w:r>
+          </w:p>
+        </w:tc>
+        <w:tc>
+          <w:tcPr>
+            <w:tcW w:w="2604" w:type="dxa"/>
+          </w:tcPr>
+          <w:p>
+            <w:pPr>
+              <w:pStyle w:val="TableParagraph"/>
+              <w:ind w:firstLineChars="50" w:firstLine="70"/>
+              <w:jc w:val="both"/>
+              <w:rPr>
+                <w:rFonts w:ascii="Times New Roman" w:hAnsi="Times New Roman" w:cs="Times New Roman"/>
+                <w:sz w:val="14"/>
+              </w:rPr>
+            </w:pPr>
+            <w:r>
+              <w:rPr>
+                <w:rFonts w:ascii="Times New Roman" w:hAnsi="Times New Roman" w:cs="Times New Roman"/>
+                <w:sz w:val="14"/>
+                <w:lang w:val="en-IN"/>
+              </w:rPr>
+              <w:t xml:space="preserve">k30 </w:t>
+            </w:r>
+          </w:p>
+        </w:tc>
+        <w:tc>
+          <w:tcPr>
+            <w:tcW w:w="1134" w:type="dxa"/>
+          </w:tcPr>
+          <w:p>
+            <w:pPr>
+              <w:pStyle w:val="TableParagraph"/>
+              <w:ind w:left="53"/>
+              <w:jc w:val="center"/>
+              <w:rPr>
+                <w:rFonts w:ascii="Times New Roman" w:hAnsi="Times New Roman" w:cs="Times New Roman"/>
+                <w:sz w:val="14"/>
+              </w:rPr>
+            </w:pPr>
+            <w:r>
+              <w:rPr>
+                <w:rFonts w:ascii="Times New Roman" w:hAnsi="Times New Roman" w:cs="Times New Roman"/>
+                <w:sz w:val="14"/>
+                <w:lang w:val="en-IN"/>
+              </w:rPr>
+              <w:t xml:space="preserve">4652</w:t>
+            </w:r>
+          </w:p>
+        </w:tc>
+        <w:tc>
+          <w:tcPr>
+            <w:tcW w:w="992" w:type="dxa"/>
+          </w:tcPr>
+          <w:p>
+            <w:pPr>
+              <w:pStyle w:val="TableParagraph"/>
+              <w:ind w:right="34"/>
+              <w:jc w:val="center"/>
+              <w:rPr>
+                <w:rFonts w:ascii="Times New Roman" w:hAnsi="Times New Roman" w:cs="Times New Roman"/>
+                <w:sz w:val="14"/>
+              </w:rPr>
+            </w:pPr>
+            <w:r>
+              <w:rPr>
+                <w:rFonts w:ascii="Times New Roman" w:hAnsi="Times New Roman" w:cs="Times New Roman"/>
+                <w:sz w:val="14"/>
+                <w:lang w:val="en-IN"/>
+              </w:rPr>
+              <w:t xml:space="preserve">8</w:t>
+            </w:r>
+          </w:p>
+        </w:tc>
+        <w:tc>
+          <w:tcPr>
+            <w:tcW w:w="1134" w:type="dxa"/>
+            <w:gridSpan w:val="2"/>
+          </w:tcPr>
+          <w:p>
+            <w:pPr>
+              <w:pStyle w:val="TableParagraph"/>
+              <w:ind w:right="33"/>
+              <w:jc w:val="center"/>
+              <w:rPr>
+                <w:rFonts w:ascii="Times New Roman" w:hAnsi="Times New Roman" w:cs="Times New Roman"/>
+                <w:sz w:val="14"/>
+              </w:rPr>
+            </w:pPr>
+            <w:r>
+              <w:rPr>
+                <w:rFonts w:ascii="Times New Roman" w:hAnsi="Times New Roman" w:cs="Times New Roman"/>
+                <w:sz w:val="14"/>
+                <w:lang w:val="en-IN"/>
+              </w:rPr>
+              <w:t xml:space="preserve"/>
+            </w:r>
+          </w:p>
+        </w:tc>
+        <w:tc>
+          <w:tcPr>
+            <w:tcW w:w="1134" w:type="dxa"/>
+          </w:tcPr>
+          <w:p>
+            <w:pPr>
+              <w:pStyle w:val="TableParagraph"/>
+              <w:wordWrap w:val="0"/>
+              <w:ind w:right="-15"/>
+              <w:jc w:val="center"/>
+              <w:rPr>
+                <w:rFonts w:ascii="Times New Roman" w:hAnsi="Times New Roman" w:cs="Times New Roman"/>
+                <w:sz w:val="14"/>
+              </w:rPr>
+            </w:pPr>
+            <w:r>
+              <w:rPr>
+                <w:rFonts w:ascii="Times New Roman" w:hAnsi="Times New Roman" w:cs="Times New Roman"/>
+                <w:sz w:val="14"/>
+              </w:rPr>
+              <w:t xml:space="preserve">₹ </w:t>
+            </w:r>
+            <w:r>
+              <w:rPr>
+                <w:rFonts w:ascii="Times New Roman" w:hAnsi="Times New Roman" w:cs="Times New Roman"/>
+                <w:sz w:val="14"/>
+                <w:lang w:val="en-IN"/>
+              </w:rPr>
+              <w:t xml:space="preserve">15000</w:t>
+            </w:r>
+          </w:p>
+        </w:tc>
+        <w:tc>
+          <w:tcPr>
+            <w:tcW w:w="1550" w:type="dxa"/>
+            <w:gridSpan w:val="2"/>
+          </w:tcPr>
+          <w:p>
+            <w:pPr>
+              <w:pStyle w:val="TableParagraph"/>
+              <w:wordWrap w:val="0"/>
+              <w:jc w:val="center"/>
+              <w:rPr>
+                <w:rFonts w:ascii="Times New Roman" w:hAnsi="Times New Roman" w:cs="Times New Roman"/>
+                <w:sz w:val="14"/>
+              </w:rPr>
+            </w:pPr>
+            <w:r>
+              <w:rPr>
+                <w:rFonts w:ascii="Times New Roman" w:hAnsi="Times New Roman" w:cs="Times New Roman"/>
+                <w:sz w:val="14"/>
+                <w:lang w:val="en-IN"/>
+              </w:rPr>
+              <w:t xml:space="preserve">(0)  </w:t>
+            </w:r>
+            <w:r>
+              <w:rPr>
+                <w:rFonts w:ascii="Times New Roman" w:hAnsi="Times New Roman" w:cs="Times New Roman"/>
+                <w:sz w:val="14"/>
+              </w:rPr>
+              <w:t>₹</w:t>
+            </w:r>
+            <w:r>
+              <w:rPr>
+                <w:rFonts w:ascii="Times New Roman" w:hAnsi="Times New Roman" w:cs="Times New Roman"/>
+                <w:sz w:val="14"/>
+                <w:lang w:val="en-IN"/>
+              </w:rPr>
+              <w:t xml:space="preserve">0.0</w:t>
+            </w:r>
+          </w:p>
+        </w:tc>
+        <w:tc>
+          <w:tcPr>
+            <w:tcW w:w="40" w:type="dxa"/>
+          </w:tcPr>
+          <w:p>
+            <w:pPr>
+              <w:pStyle w:val="TableParagraph"/>
+              <w:ind w:right="34"/>
+              <w:jc w:val="center"/>
+              <w:rPr>
+                <w:rFonts w:ascii="Times New Roman" w:hAnsi="Times New Roman" w:cs="Times New Roman"/>
+                <w:sz w:val="14"/>
+              </w:rPr>
+            </w:pPr>
+          </w:p>
+        </w:tc>
+        <w:tc>
+          <w:tcPr>
+            <w:tcW w:w="1575" w:type="dxa"/>
+          </w:tcPr>
+          <w:p>
+            <w:pPr>
+              <w:pStyle w:val="TableParagraph"/>
+              <w:ind w:left="52"/>
+              <w:jc w:val="center"/>
+              <w:rPr>
+                <w:rFonts w:ascii="Times New Roman" w:hAnsi="Times New Roman" w:cs="Times New Roman"/>
+                <w:sz w:val="14"/>
+              </w:rPr>
+            </w:pPr>
+            <w:r>
+              <w:rPr>
+                <w:rFonts w:ascii="Times New Roman" w:hAnsi="Times New Roman" w:cs="Times New Roman"/>
+                <w:sz w:val="14"/>
+                <w:lang w:val="en-IN"/>
+              </w:rPr>
+              <w:t xml:space="preserve">120000.0</w:t>
+            </w:r>
+          </w:p>
+        </w:tc>
+      </w:tr>
+      <w:tr>
+        <w:trPr>
+          <w:trHeight w:val="295"/>
+        </w:trPr>
+        <w:tc>
+          <w:tcPr>
+            <w:tcW w:w="405" w:type="dxa"/>
+          </w:tcPr>
+          <w:p>
+            <w:pPr>
+              <w:pStyle w:val="TableParagraph"/>
+              <w:ind w:left="52"/>
+              <w:jc w:val="center"/>
+              <w:rPr>
+                <w:rFonts w:ascii="Times New Roman" w:hAnsi="Times New Roman" w:cs="Times New Roman"/>
+                <w:sz w:val="14"/>
+              </w:rPr>
+            </w:pPr>
+            <w:r>
+              <w:rPr>
+                <w:rFonts w:ascii="Times New Roman" w:hAnsi="Times New Roman" w:cs="Times New Roman"/>
+                <w:sz w:val="14"/>
+                <w:lang w:val="en-IN"/>
+              </w:rPr>
+              <w:t xml:space="preserve">9</w:t>
+            </w:r>
+          </w:p>
+        </w:tc>
+        <w:tc>
+          <w:tcPr>
+            <w:tcW w:w="2604" w:type="dxa"/>
+          </w:tcPr>
+          <w:p>
+            <w:pPr>
+              <w:pStyle w:val="TableParagraph"/>
+              <w:ind w:firstLineChars="50" w:firstLine="70"/>
+              <w:jc w:val="both"/>
+              <w:rPr>
+                <w:rFonts w:ascii="Times New Roman" w:hAnsi="Times New Roman" w:cs="Times New Roman"/>
+                <w:sz w:val="14"/>
+              </w:rPr>
+            </w:pPr>
+            <w:r>
+              <w:rPr>
+                <w:rFonts w:ascii="Times New Roman" w:hAnsi="Times New Roman" w:cs="Times New Roman"/>
+                <w:sz w:val="14"/>
+                <w:lang w:val="en-IN"/>
+              </w:rPr>
+              <w:t xml:space="preserve">k30 </w:t>
+            </w:r>
+          </w:p>
+        </w:tc>
+        <w:tc>
+          <w:tcPr>
+            <w:tcW w:w="1134" w:type="dxa"/>
+          </w:tcPr>
+          <w:p>
+            <w:pPr>
+              <w:pStyle w:val="TableParagraph"/>
+              <w:ind w:left="53"/>
+              <w:jc w:val="center"/>
+              <w:rPr>
+                <w:rFonts w:ascii="Times New Roman" w:hAnsi="Times New Roman" w:cs="Times New Roman"/>
+                <w:sz w:val="14"/>
+              </w:rPr>
+            </w:pPr>
+            <w:r>
+              <w:rPr>
+                <w:rFonts w:ascii="Times New Roman" w:hAnsi="Times New Roman" w:cs="Times New Roman"/>
+                <w:sz w:val="14"/>
+                <w:lang w:val="en-IN"/>
+              </w:rPr>
+              <w:t xml:space="preserve">1111</w:t>
+            </w:r>
+          </w:p>
+        </w:tc>
+        <w:tc>
+          <w:tcPr>
+            <w:tcW w:w="992" w:type="dxa"/>
+          </w:tcPr>
+          <w:p>
+            <w:pPr>
+              <w:pStyle w:val="TableParagraph"/>
+              <w:ind w:right="34"/>
+              <w:jc w:val="center"/>
+              <w:rPr>
+                <w:rFonts w:ascii="Times New Roman" w:hAnsi="Times New Roman" w:cs="Times New Roman"/>
+                <w:sz w:val="14"/>
+              </w:rPr>
+            </w:pPr>
+            <w:r>
+              <w:rPr>
+                <w:rFonts w:ascii="Times New Roman" w:hAnsi="Times New Roman" w:cs="Times New Roman"/>
+                <w:sz w:val="14"/>
+                <w:lang w:val="en-IN"/>
+              </w:rPr>
+              <w:t xml:space="preserve">9</w:t>
+            </w:r>
+          </w:p>
+        </w:tc>
+        <w:tc>
+          <w:tcPr>
+            <w:tcW w:w="1134" w:type="dxa"/>
+            <w:gridSpan w:val="2"/>
+          </w:tcPr>
+          <w:p>
+            <w:pPr>
+              <w:pStyle w:val="TableParagraph"/>
+              <w:ind w:right="33"/>
+              <w:jc w:val="center"/>
+              <w:rPr>
+                <w:rFonts w:ascii="Times New Roman" w:hAnsi="Times New Roman" w:cs="Times New Roman"/>
+                <w:sz w:val="14"/>
+              </w:rPr>
+            </w:pPr>
+            <w:r>
+              <w:rPr>
+                <w:rFonts w:ascii="Times New Roman" w:hAnsi="Times New Roman" w:cs="Times New Roman"/>
+                <w:sz w:val="14"/>
+                <w:lang w:val="en-IN"/>
+              </w:rPr>
+              <w:t xml:space="preserve"/>
+            </w:r>
+          </w:p>
+        </w:tc>
+        <w:tc>
+          <w:tcPr>
+            <w:tcW w:w="1134" w:type="dxa"/>
+          </w:tcPr>
+          <w:p>
+            <w:pPr>
+              <w:pStyle w:val="TableParagraph"/>
+              <w:wordWrap w:val="0"/>
+              <w:ind w:right="-15"/>
+              <w:jc w:val="center"/>
+              <w:rPr>
+                <w:rFonts w:ascii="Times New Roman" w:hAnsi="Times New Roman" w:cs="Times New Roman"/>
+                <w:sz w:val="14"/>
+              </w:rPr>
+            </w:pPr>
+            <w:r>
+              <w:rPr>
+                <w:rFonts w:ascii="Times New Roman" w:hAnsi="Times New Roman" w:cs="Times New Roman"/>
+                <w:sz w:val="14"/>
+              </w:rPr>
+              <w:t xml:space="preserve">₹ </w:t>
+            </w:r>
+            <w:r>
+              <w:rPr>
+                <w:rFonts w:ascii="Times New Roman" w:hAnsi="Times New Roman" w:cs="Times New Roman"/>
+                <w:sz w:val="14"/>
+                <w:lang w:val="en-IN"/>
+              </w:rPr>
+              <w:t xml:space="preserve">17000</w:t>
+            </w:r>
+          </w:p>
+        </w:tc>
+        <w:tc>
+          <w:tcPr>
+            <w:tcW w:w="1550" w:type="dxa"/>
+            <w:gridSpan w:val="2"/>
+          </w:tcPr>
+          <w:p>
+            <w:pPr>
+              <w:pStyle w:val="TableParagraph"/>
+              <w:wordWrap w:val="0"/>
+              <w:jc w:val="center"/>
+              <w:rPr>
+                <w:rFonts w:ascii="Times New Roman" w:hAnsi="Times New Roman" w:cs="Times New Roman"/>
+                <w:sz w:val="14"/>
+              </w:rPr>
+            </w:pPr>
+            <w:r>
+              <w:rPr>
+                <w:rFonts w:ascii="Times New Roman" w:hAnsi="Times New Roman" w:cs="Times New Roman"/>
+                <w:sz w:val="14"/>
+                <w:lang w:val="en-IN"/>
+              </w:rPr>
+              <w:t xml:space="preserve">(0)  </w:t>
+            </w:r>
+            <w:r>
+              <w:rPr>
+                <w:rFonts w:ascii="Times New Roman" w:hAnsi="Times New Roman" w:cs="Times New Roman"/>
+                <w:sz w:val="14"/>
+              </w:rPr>
+              <w:t>₹</w:t>
+            </w:r>
+            <w:r>
+              <w:rPr>
+                <w:rFonts w:ascii="Times New Roman" w:hAnsi="Times New Roman" w:cs="Times New Roman"/>
+                <w:sz w:val="14"/>
+                <w:lang w:val="en-IN"/>
+              </w:rPr>
+              <w:t xml:space="preserve">0.0</w:t>
+            </w:r>
+          </w:p>
+        </w:tc>
+        <w:tc>
+          <w:tcPr>
+            <w:tcW w:w="40" w:type="dxa"/>
+          </w:tcPr>
+          <w:p>
+            <w:pPr>
+              <w:pStyle w:val="TableParagraph"/>
+              <w:ind w:right="34"/>
+              <w:jc w:val="center"/>
+              <w:rPr>
+                <w:rFonts w:ascii="Times New Roman" w:hAnsi="Times New Roman" w:cs="Times New Roman"/>
+                <w:sz w:val="14"/>
+              </w:rPr>
+            </w:pPr>
+          </w:p>
+        </w:tc>
+        <w:tc>
+          <w:tcPr>
+            <w:tcW w:w="1575" w:type="dxa"/>
+          </w:tcPr>
+          <w:p>
+            <w:pPr>
+              <w:pStyle w:val="TableParagraph"/>
+              <w:ind w:left="52"/>
+              <w:jc w:val="center"/>
+              <w:rPr>
+                <w:rFonts w:ascii="Times New Roman" w:hAnsi="Times New Roman" w:cs="Times New Roman"/>
+                <w:sz w:val="14"/>
+              </w:rPr>
+            </w:pPr>
+            <w:r>
+              <w:rPr>
+                <w:rFonts w:ascii="Times New Roman" w:hAnsi="Times New Roman" w:cs="Times New Roman"/>
+                <w:sz w:val="14"/>
+                <w:lang w:val="en-IN"/>
+              </w:rPr>
+              <w:t xml:space="preserve">153000.0</w:t>
+            </w:r>
+          </w:p>
+        </w:tc>
+      </w:tr>
+      <w:tr>
+        <w:trPr>
+          <w:trHeight w:val="295"/>
+        </w:trPr>
+        <w:tc>
+          <w:tcPr>
+            <w:tcW w:w="405" w:type="dxa"/>
+          </w:tcPr>
+          <w:p>
+            <w:pPr>
+              <w:pStyle w:val="TableParagraph"/>
+              <w:ind w:left="52"/>
+              <w:jc w:val="center"/>
+              <w:rPr>
+                <w:rFonts w:ascii="Times New Roman" w:hAnsi="Times New Roman" w:cs="Times New Roman"/>
+                <w:sz w:val="14"/>
+              </w:rPr>
+            </w:pPr>
+            <w:r>
+              <w:rPr>
+                <w:rFonts w:ascii="Times New Roman" w:hAnsi="Times New Roman" w:cs="Times New Roman"/>
+                <w:sz w:val="14"/>
+                <w:lang w:val="en-IN"/>
+              </w:rPr>
+              <w:t xml:space="preserve">10</w:t>
+            </w:r>
+          </w:p>
+        </w:tc>
+        <w:tc>
+          <w:tcPr>
+            <w:tcW w:w="2604" w:type="dxa"/>
+          </w:tcPr>
+          <w:p>
+            <w:pPr>
+              <w:pStyle w:val="TableParagraph"/>
+              <w:ind w:firstLineChars="50" w:firstLine="70"/>
+              <w:jc w:val="both"/>
+              <w:rPr>
+                <w:rFonts w:ascii="Times New Roman" w:hAnsi="Times New Roman" w:cs="Times New Roman"/>
+                <w:sz w:val="14"/>
+              </w:rPr>
+            </w:pPr>
+            <w:r>
+              <w:rPr>
+                <w:rFonts w:ascii="Times New Roman" w:hAnsi="Times New Roman" w:cs="Times New Roman"/>
+                <w:sz w:val="14"/>
+                <w:lang w:val="en-IN"/>
+              </w:rPr>
+              <w:t xml:space="preserve">k30 </w:t>
+            </w:r>
+          </w:p>
+        </w:tc>
+        <w:tc>
+          <w:tcPr>
+            <w:tcW w:w="1134" w:type="dxa"/>
+          </w:tcPr>
+          <w:p>
+            <w:pPr>
+              <w:pStyle w:val="TableParagraph"/>
+              <w:ind w:left="53"/>
+              <w:jc w:val="center"/>
+              <w:rPr>
+                <w:rFonts w:ascii="Times New Roman" w:hAnsi="Times New Roman" w:cs="Times New Roman"/>
+                <w:sz w:val="14"/>
+              </w:rPr>
+            </w:pPr>
+            <w:r>
+              <w:rPr>
+                <w:rFonts w:ascii="Times New Roman" w:hAnsi="Times New Roman" w:cs="Times New Roman"/>
+                <w:sz w:val="14"/>
+                <w:lang w:val="en-IN"/>
+              </w:rPr>
+              <w:t xml:space="preserve">4652</w:t>
+            </w:r>
+          </w:p>
+        </w:tc>
+        <w:tc>
+          <w:tcPr>
+            <w:tcW w:w="992" w:type="dxa"/>
+          </w:tcPr>
+          <w:p>
+            <w:pPr>
+              <w:pStyle w:val="TableParagraph"/>
+              <w:ind w:right="34"/>
+              <w:jc w:val="center"/>
+              <w:rPr>
+                <w:rFonts w:ascii="Times New Roman" w:hAnsi="Times New Roman" w:cs="Times New Roman"/>
+                <w:sz w:val="14"/>
+              </w:rPr>
+            </w:pPr>
+            <w:r>
+              <w:rPr>
+                <w:rFonts w:ascii="Times New Roman" w:hAnsi="Times New Roman" w:cs="Times New Roman"/>
+                <w:sz w:val="14"/>
+                <w:lang w:val="en-IN"/>
+              </w:rPr>
+              <w:t xml:space="preserve">10</w:t>
+            </w:r>
+          </w:p>
+        </w:tc>
+        <w:tc>
+          <w:tcPr>
+            <w:tcW w:w="1134" w:type="dxa"/>
+            <w:gridSpan w:val="2"/>
+          </w:tcPr>
+          <w:p>
+            <w:pPr>
+              <w:pStyle w:val="TableParagraph"/>
+              <w:ind w:right="33"/>
+              <w:jc w:val="center"/>
+              <w:rPr>
+                <w:rFonts w:ascii="Times New Roman" w:hAnsi="Times New Roman" w:cs="Times New Roman"/>
+                <w:sz w:val="14"/>
+              </w:rPr>
+            </w:pPr>
+            <w:r>
+              <w:rPr>
+                <w:rFonts w:ascii="Times New Roman" w:hAnsi="Times New Roman" w:cs="Times New Roman"/>
+                <w:sz w:val="14"/>
+                <w:lang w:val="en-IN"/>
+              </w:rPr>
+              <w:t xml:space="preserve"/>
+            </w:r>
+          </w:p>
+        </w:tc>
+        <w:tc>
+          <w:tcPr>
+            <w:tcW w:w="1134" w:type="dxa"/>
+          </w:tcPr>
+          <w:p>
+            <w:pPr>
+              <w:pStyle w:val="TableParagraph"/>
+              <w:wordWrap w:val="0"/>
+              <w:ind w:right="-15"/>
+              <w:jc w:val="center"/>
+              <w:rPr>
+                <w:rFonts w:ascii="Times New Roman" w:hAnsi="Times New Roman" w:cs="Times New Roman"/>
+                <w:sz w:val="14"/>
+              </w:rPr>
+            </w:pPr>
+            <w:r>
+              <w:rPr>
+                <w:rFonts w:ascii="Times New Roman" w:hAnsi="Times New Roman" w:cs="Times New Roman"/>
+                <w:sz w:val="14"/>
+              </w:rPr>
+              <w:t xml:space="preserve">₹ </w:t>
+            </w:r>
+            <w:r>
+              <w:rPr>
+                <w:rFonts w:ascii="Times New Roman" w:hAnsi="Times New Roman" w:cs="Times New Roman"/>
+                <w:sz w:val="14"/>
+                <w:lang w:val="en-IN"/>
+              </w:rPr>
+              <w:t xml:space="preserve">15000</w:t>
+            </w:r>
+          </w:p>
+        </w:tc>
+        <w:tc>
+          <w:tcPr>
+            <w:tcW w:w="1550" w:type="dxa"/>
+            <w:gridSpan w:val="2"/>
+          </w:tcPr>
+          <w:p>
+            <w:pPr>
+              <w:pStyle w:val="TableParagraph"/>
+              <w:wordWrap w:val="0"/>
+              <w:jc w:val="center"/>
+              <w:rPr>
+                <w:rFonts w:ascii="Times New Roman" w:hAnsi="Times New Roman" w:cs="Times New Roman"/>
+                <w:sz w:val="14"/>
+              </w:rPr>
+            </w:pPr>
+            <w:r>
+              <w:rPr>
+                <w:rFonts w:ascii="Times New Roman" w:hAnsi="Times New Roman" w:cs="Times New Roman"/>
+                <w:sz w:val="14"/>
+                <w:lang w:val="en-IN"/>
+              </w:rPr>
+              <w:t xml:space="preserve">(0)  </w:t>
+            </w:r>
+            <w:r>
+              <w:rPr>
+                <w:rFonts w:ascii="Times New Roman" w:hAnsi="Times New Roman" w:cs="Times New Roman"/>
+                <w:sz w:val="14"/>
+              </w:rPr>
+              <w:t>₹</w:t>
+            </w:r>
+            <w:r>
+              <w:rPr>
+                <w:rFonts w:ascii="Times New Roman" w:hAnsi="Times New Roman" w:cs="Times New Roman"/>
+                <w:sz w:val="14"/>
+                <w:lang w:val="en-IN"/>
+              </w:rPr>
+              <w:t xml:space="preserve">0.0</w:t>
+            </w:r>
+          </w:p>
+        </w:tc>
+        <w:tc>
+          <w:tcPr>
+            <w:tcW w:w="40" w:type="dxa"/>
+          </w:tcPr>
+          <w:p>
+            <w:pPr>
+              <w:pStyle w:val="TableParagraph"/>
+              <w:ind w:right="34"/>
+              <w:jc w:val="center"/>
+              <w:rPr>
+                <w:rFonts w:ascii="Times New Roman" w:hAnsi="Times New Roman" w:cs="Times New Roman"/>
+                <w:sz w:val="14"/>
+              </w:rPr>
+            </w:pPr>
+          </w:p>
+        </w:tc>
+        <w:tc>
+          <w:tcPr>
+            <w:tcW w:w="1575" w:type="dxa"/>
+          </w:tcPr>
+          <w:p>
+            <w:pPr>
+              <w:pStyle w:val="TableParagraph"/>
+              <w:ind w:left="52"/>
+              <w:jc w:val="center"/>
+              <w:rPr>
+                <w:rFonts w:ascii="Times New Roman" w:hAnsi="Times New Roman" w:cs="Times New Roman"/>
+                <w:sz w:val="14"/>
+              </w:rPr>
+            </w:pPr>
+            <w:r>
+              <w:rPr>
+                <w:rFonts w:ascii="Times New Roman" w:hAnsi="Times New Roman" w:cs="Times New Roman"/>
+                <w:sz w:val="14"/>
+                <w:lang w:val="en-IN"/>
+              </w:rPr>
+              <w:t xml:space="preserve">150000.0</w:t>
             </w:r>
           </w:p>
         </w:tc>
@@ -1030,7 +3120,7 @@
                 <w:sz w:val="14"/>
                 <w:lang w:val="en-IN"/>
               </w:rPr>
-              <w:t xml:space="preserve">10</w:t>
+              <w:t xml:space="preserve">55</w:t>
             </w:r>
           </w:p>
         </w:tc>
@@ -1178,7 +3268,7 @@
                 <w:sz w:val="14"/>
                 <w:lang w:val="en-IN"/>
               </w:rPr>
-              <w:t xml:space="preserve">500.0</w:t>
+              <w:t xml:space="preserve">875000.0</w:t>
             </w:r>
           </w:p>
         </w:tc>
@@ -1211,23 +3301,7 @@
                 <w:rFonts w:ascii="Times New Roman" w:hAnsi="Times New Roman" w:cs="Times New Roman"/>
                 <w:sz w:val="14"/>
               </w:rPr>
-              <w:t xml:space="preserve">Invoice Amount </w:t>
-            </w:r>
-            <w:proofErr w:type="gramStart"/>
-            <w:r>
-              <w:rPr>
-                <w:rFonts w:ascii="Times New Roman" w:hAnsi="Times New Roman" w:cs="Times New Roman"/>
-                <w:sz w:val="14"/>
-              </w:rPr>
-              <w:t>In</w:t>
-            </w:r>
-            <w:proofErr w:type="gramEnd"/>
-            <w:r>
-              <w:rPr>
-                <w:rFonts w:ascii="Times New Roman" w:hAnsi="Times New Roman" w:cs="Times New Roman"/>
-                <w:sz w:val="14"/>
-              </w:rPr>
-              <w:t xml:space="preserve"> Words</w:t>
+              <w:t>Invoice Amount In Words</w:t>
             </w:r>
           </w:p>
           <w:p>
@@ -1248,7 +3322,7 @@
                 <w:sz w:val="14"/>
                 <w:lang w:val="en-IN"/>
               </w:rPr>
-              <w:t xml:space="preserve">Five Hundred only</w:t>
+              <w:t xml:space="preserve">Eight Hundred And Seventy-five Thousand only</w:t>
             </w:r>
           </w:p>
         </w:tc>
@@ -1339,7 +3413,7 @@
                 <w:sz w:val="14"/>
                 <w:lang w:val="en-IN"/>
               </w:rPr>
-              <w:t xml:space="preserve"> 500.0</w:t>
+              <w:t xml:space="preserve"> 875000.0</w:t>
             </w:r>
           </w:p>
         </w:tc>
@@ -1401,7 +3475,7 @@
                 <w:spacing w:val="-3"/>
                 <w:sz w:val="14"/>
               </w:rPr>
-              <w:tab/>
+              <w:t xml:space="preserve">                                                                                                          </w:t>
             </w:r>
             <w:r>
               <w:rPr>
@@ -1427,7 +3501,7 @@
                 <w:sz w:val="14"/>
                 <w:lang w:val="en-IN"/>
               </w:rPr>
-              <w:t xml:space="preserve">500.0</w:t>
+              <w:t xml:space="preserve">875000.0</w:t>
             </w:r>
           </w:p>
           <w:p>
@@ -1562,7 +3636,7 @@
                 <w:sz w:val="14"/>
                 <w:lang w:val="en-IN"/>
               </w:rPr>
-              <w:t xml:space="preserve">500.0</w:t>
+              <w:t xml:space="preserve">875000.0</w:t>
             </w:r>
           </w:p>
         </w:tc>
@@ -1642,25 +3716,7 @@
                 <w:sz w:val="18"/>
                 <w:szCs w:val="18"/>
               </w:rPr>
-              <w:t>For</w:t>
-            </w:r>
-            <w:proofErr w:type="gramStart"/>
-            <w:r>
-              <w:rPr>
-                <w:rFonts w:ascii="Times New Roman" w:hAnsi="Times New Roman" w:cs="Times New Roman"/>
-                <w:sz w:val="18"/>
-                <w:szCs w:val="18"/>
-              </w:rPr>
-              <w:t>, :</w:t>
-            </w:r>
-            <w:proofErr w:type="gramEnd"/>
-            <w:r>
-              <w:rPr>
-                <w:rFonts w:ascii="Times New Roman" w:hAnsi="Times New Roman" w:cs="Times New Roman"/>
-                <w:sz w:val="18"/>
-                <w:szCs w:val="18"/>
-              </w:rPr>
-              <w:t xml:space="preserve"> </w:t>
+              <w:t xml:space="preserve">For, : </w:t>
             </w:r>
             <w:r>
               <w:rPr>

</xml_diff>

<commit_message>
Purchase data updae added
</commit_message>
<xml_diff>
--- a/new_sale_sampleinvoice.docx
+++ b/new_sale_sampleinvoice.docx
@@ -299,7 +299,7 @@
                 <w:sz w:val="14"/>
                 <w:lang w:val="en-IN"/>
               </w:rPr>
-              <w:t xml:space="preserve">shri </w:t>
+              <w:t xml:space="preserve">shri Patil </w:t>
             </w:r>
           </w:p>
           <w:p>
@@ -3554,7 +3554,7 @@
                 <w:sz w:val="14"/>
                 <w:lang w:val="en-IN"/>
               </w:rPr>
-              <w:t xml:space="preserve">0</w:t>
+              <w:t xml:space="preserve">10</w:t>
             </w:r>
           </w:p>
         </w:tc>
@@ -3636,7 +3636,7 @@
                 <w:sz w:val="14"/>
                 <w:lang w:val="en-IN"/>
               </w:rPr>
-              <w:t xml:space="preserve">875000.0</w:t>
+              <w:t xml:space="preserve">874990.0</w:t>
             </w:r>
           </w:p>
         </w:tc>

</xml_diff>

<commit_message>
party & item delete add
</commit_message>
<xml_diff>
--- a/new_sale_sampleinvoice.docx
+++ b/new_sale_sampleinvoice.docx
@@ -154,7 +154,7 @@
                 <w:sz w:val="14"/>
                 <w:lang w:val="en-IN"/>
               </w:rPr>
-              <w:t xml:space="preserve">000017</w:t>
+              <w:t xml:space="preserve">000015</w:t>
             </w:r>
           </w:p>
         </w:tc>
@@ -796,7 +796,7 @@
                 <w:sz w:val="14"/>
                 <w:lang w:val="en-IN"/>
               </w:rPr>
-              <w:t xml:space="preserve">1</w:t>
+              <w:t xml:space="preserve">2</w:t>
             </w:r>
           </w:p>
         </w:tc>
@@ -933,7 +933,7 @@
                 <w:sz w:val="14"/>
                 <w:lang w:val="en-IN"/>
               </w:rPr>
-              <w:t xml:space="preserve">20000.0</w:t>
+              <w:t xml:space="preserve">40000.0</w:t>
             </w:r>
           </w:p>
         </w:tc>
@@ -1030,7 +1030,7 @@
                 <w:sz w:val="14"/>
                 <w:lang w:val="en-IN"/>
               </w:rPr>
-              <w:t xml:space="preserve">01</w:t>
+              <w:t xml:space="preserve">02</w:t>
             </w:r>
           </w:p>
         </w:tc>
@@ -1178,7 +1178,7 @@
                 <w:sz w:val="14"/>
                 <w:lang w:val="en-IN"/>
               </w:rPr>
-              <w:t xml:space="preserve">20000</w:t>
+              <w:t xml:space="preserve">40000.0</w:t>
             </w:r>
           </w:p>
         </w:tc>
@@ -1248,7 +1248,7 @@
                 <w:sz w:val="14"/>
                 <w:lang w:val="en-IN"/>
               </w:rPr>
-              <w:t xml:space="preserve">Twenty Thousand only</w:t>
+              <w:t xml:space="preserve">Forty Thousand only</w:t>
             </w:r>
           </w:p>
         </w:tc>
@@ -1318,7 +1318,7 @@
                 <w:sz w:val="15"/>
                 <w:lang w:val="en-IN"/>
               </w:rPr>
-              <w:t xml:space="preserve"> 20000</w:t>
+              <w:t xml:space="preserve"> 40000.0</w:t>
             </w:r>
           </w:p>
         </w:tc>
@@ -1396,7 +1396,7 @@
                 <w:sz w:val="15"/>
                 <w:lang w:val="en-IN"/>
               </w:rPr>
-              <w:t xml:space="preserve">0</w:t>
+              <w:t xml:space="preserve">1000</w:t>
             </w:r>
           </w:p>
           <w:p>

</xml_diff>

<commit_message>
edit sale part am big fix
</commit_message>
<xml_diff>
--- a/new_sale_sampleinvoice.docx
+++ b/new_sale_sampleinvoice.docx
@@ -154,7 +154,7 @@
                 <w:sz w:val="14"/>
                 <w:lang w:val="en-IN"/>
               </w:rPr>
-              <w:t xml:space="preserve">000015</w:t>
+              <w:t xml:space="preserve">000019</w:t>
             </w:r>
           </w:p>
         </w:tc>
@@ -198,7 +198,7 @@
                 <w:sz w:val="14"/>
                 <w:lang w:val="en-IN"/>
               </w:rPr>
-              <w:t xml:space="preserve">07/07/2023</w:t>
+              <w:t xml:space="preserve">11/07/2023</w:t>
             </w:r>
           </w:p>
         </w:tc>
@@ -299,7 +299,7 @@
                 <w:sz w:val="14"/>
                 <w:lang w:val="en-IN"/>
               </w:rPr>
-              <w:t xml:space="preserve">shri </w:t>
+              <w:t xml:space="preserve">Ruturaj Patil </w:t>
             </w:r>
           </w:p>
           <w:p>
@@ -362,7 +362,7 @@
                 <w:sz w:val="14"/>
                 <w:lang w:val="en-IN"/>
               </w:rPr>
-              <w:t xml:space="preserve">5632103695</w:t>
+              <w:t xml:space="preserve">8421380331</w:t>
             </w:r>
           </w:p>
           <w:p>
@@ -399,7 +399,7 @@
                 <w:sz w:val="14"/>
                 <w:lang w:val="en-IN"/>
               </w:rPr>
-              <w:t xml:space="preserve"> 458652355</w:t>
+              <w:t xml:space="preserve"> 22AAAAA0000A1Z5</w:t>
             </w:r>
           </w:p>
           <w:p>
@@ -748,7 +748,7 @@
                 <w:sz w:val="14"/>
                 <w:lang w:val="en-IN"/>
               </w:rPr>
-              <w:t xml:space="preserve">M1 </w:t>
+              <w:t xml:space="preserve">Redmi 11TPro </w:t>
             </w:r>
           </w:p>
         </w:tc>
@@ -772,7 +772,7 @@
                 <w:sz w:val="14"/>
                 <w:lang w:val="en-IN"/>
               </w:rPr>
-              <w:t xml:space="preserve">4562561</w:t>
+              <w:t xml:space="preserve">4552</w:t>
             </w:r>
           </w:p>
         </w:tc>
@@ -796,7 +796,7 @@
                 <w:sz w:val="14"/>
                 <w:lang w:val="en-IN"/>
               </w:rPr>
-              <w:t xml:space="preserve">2</w:t>
+              <w:t xml:space="preserve">1</w:t>
             </w:r>
           </w:p>
         </w:tc>
@@ -821,7 +821,7 @@
                 <w:sz w:val="14"/>
                 <w:lang w:val="en-IN"/>
               </w:rPr>
-              <w:t xml:space="preserve"/>
+              <w:t xml:space="preserve">Box</w:t>
             </w:r>
           </w:p>
         </w:tc>
@@ -853,7 +853,7 @@
                 <w:sz w:val="14"/>
                 <w:lang w:val="en-IN"/>
               </w:rPr>
-              <w:t xml:space="preserve">20000</w:t>
+              <w:t xml:space="preserve">30000</w:t>
             </w:r>
           </w:p>
         </w:tc>
@@ -933,7 +933,7 @@
                 <w:sz w:val="14"/>
                 <w:lang w:val="en-IN"/>
               </w:rPr>
-              <w:t xml:space="preserve">40000.0</w:t>
+              <w:t xml:space="preserve">30000.0</w:t>
             </w:r>
           </w:p>
         </w:tc>
@@ -1030,7 +1030,7 @@
                 <w:sz w:val="14"/>
                 <w:lang w:val="en-IN"/>
               </w:rPr>
-              <w:t xml:space="preserve">02</w:t>
+              <w:t xml:space="preserve">01</w:t>
             </w:r>
           </w:p>
         </w:tc>
@@ -1178,7 +1178,7 @@
                 <w:sz w:val="14"/>
                 <w:lang w:val="en-IN"/>
               </w:rPr>
-              <w:t xml:space="preserve">40000.0</w:t>
+              <w:t xml:space="preserve">30000.0</w:t>
             </w:r>
           </w:p>
         </w:tc>
@@ -1248,7 +1248,7 @@
                 <w:sz w:val="14"/>
                 <w:lang w:val="en-IN"/>
               </w:rPr>
-              <w:t xml:space="preserve">Forty Thousand only</w:t>
+              <w:t xml:space="preserve">Thirty Thousand only</w:t>
             </w:r>
           </w:p>
         </w:tc>
@@ -1318,7 +1318,7 @@
                 <w:sz w:val="15"/>
                 <w:lang w:val="en-IN"/>
               </w:rPr>
-              <w:t xml:space="preserve"> 40000.0</w:t>
+              <w:t xml:space="preserve"> 30000.0</w:t>
             </w:r>
           </w:p>
         </w:tc>
@@ -1396,7 +1396,7 @@
                 <w:sz w:val="15"/>
                 <w:lang w:val="en-IN"/>
               </w:rPr>
-              <w:t xml:space="preserve">1000</w:t>
+              <w:t xml:space="preserve">30000</w:t>
             </w:r>
           </w:p>
           <w:p>
@@ -1473,7 +1473,7 @@
                 <w:sz w:val="15"/>
                 <w:lang w:val="en-IN"/>
               </w:rPr>
-              <w:t xml:space="preserve">10434120.0</w:t>
+              <w:t xml:space="preserve">0</w:t>
             </w:r>
           </w:p>
         </w:tc>
@@ -1569,7 +1569,7 @@
                 <w:sz w:val="15"/>
                 <w:lang w:val="en-IN"/>
               </w:rPr>
-              <w:t xml:space="preserve">10454120.0</w:t>
+              <w:t xml:space="preserve">40000.0</w:t>
             </w:r>
           </w:p>
         </w:tc>

</xml_diff>

<commit_message>
edit sale part am big fix successfuly
</commit_message>
<xml_diff>
--- a/new_sale_sampleinvoice.docx
+++ b/new_sale_sampleinvoice.docx
@@ -796,7 +796,7 @@
                 <w:sz w:val="14"/>
                 <w:lang w:val="en-IN"/>
               </w:rPr>
-              <w:t xml:space="preserve">1</w:t>
+              <w:t xml:space="preserve">2</w:t>
             </w:r>
           </w:p>
         </w:tc>
@@ -933,7 +933,7 @@
                 <w:sz w:val="14"/>
                 <w:lang w:val="en-IN"/>
               </w:rPr>
-              <w:t xml:space="preserve">30000.0</w:t>
+              <w:t xml:space="preserve">60000.0</w:t>
             </w:r>
           </w:p>
         </w:tc>
@@ -1030,7 +1030,7 @@
                 <w:sz w:val="14"/>
                 <w:lang w:val="en-IN"/>
               </w:rPr>
-              <w:t xml:space="preserve">01</w:t>
+              <w:t xml:space="preserve">02</w:t>
             </w:r>
           </w:p>
         </w:tc>
@@ -1178,7 +1178,7 @@
                 <w:sz w:val="14"/>
                 <w:lang w:val="en-IN"/>
               </w:rPr>
-              <w:t xml:space="preserve">30000.0</w:t>
+              <w:t xml:space="preserve">60000.0</w:t>
             </w:r>
           </w:p>
         </w:tc>
@@ -1248,7 +1248,7 @@
                 <w:sz w:val="14"/>
                 <w:lang w:val="en-IN"/>
               </w:rPr>
-              <w:t xml:space="preserve">Thirty Thousand only</w:t>
+              <w:t xml:space="preserve">Sixty Thousand only</w:t>
             </w:r>
           </w:p>
         </w:tc>
@@ -1318,7 +1318,7 @@
                 <w:sz w:val="15"/>
                 <w:lang w:val="en-IN"/>
               </w:rPr>
-              <w:t xml:space="preserve"> 30000.0</w:t>
+              <w:t xml:space="preserve"> 60000.0</w:t>
             </w:r>
           </w:p>
         </w:tc>
@@ -1396,7 +1396,7 @@
                 <w:sz w:val="15"/>
                 <w:lang w:val="en-IN"/>
               </w:rPr>
-              <w:t xml:space="preserve">30000</w:t>
+              <w:t xml:space="preserve">10000</w:t>
             </w:r>
           </w:p>
           <w:p>

</xml_diff>